<commit_message>
Removed market from api paths to reduce clutter.
</commit_message>
<xml_diff>
--- a/Docs/Wipcore eNova API Documentation.docx
+++ b/Docs/Wipcore eNova API Documentation.docx
@@ -11,19 +11,11 @@
           <w:color w:val="4472C4" w:themeColor="accent5"/>
         </w:rPr>
       </w:pPr>
-      <w:proofErr w:type="spellStart"/>
       <w:r>
         <w:rPr>
           <w:color w:val="4472C4" w:themeColor="accent5"/>
         </w:rPr>
-        <w:t>Wipcore</w:t>
-      </w:r>
-      <w:proofErr w:type="spellEnd"/>
-      <w:r>
-        <w:rPr>
-          <w:color w:val="4472C4" w:themeColor="accent5"/>
-        </w:rPr>
-        <w:t xml:space="preserve"> </w:t>
+        <w:t xml:space="preserve">Wipcore </w:t>
       </w:r>
       <w:proofErr w:type="spellStart"/>
       <w:r>
@@ -5965,47 +5957,7 @@
         <w:rPr>
           <w:lang w:val="en-GB"/>
         </w:rPr>
-        <w:t xml:space="preserve"> The market can also be specified this way: </w:t>
-      </w:r>
-      <w:r>
-        <w:rPr>
-          <w:b/>
-          <w:lang w:val="en-GB"/>
-        </w:rPr>
-        <w:t>/</w:t>
-      </w:r>
-      <w:proofErr w:type="spellStart"/>
-      <w:r>
-        <w:rPr>
-          <w:b/>
-          <w:lang w:val="en-GB"/>
-        </w:rPr>
-        <w:t>api</w:t>
-      </w:r>
-      <w:proofErr w:type="spellEnd"/>
-      <w:r>
-        <w:rPr>
-          <w:b/>
-          <w:lang w:val="en-GB"/>
-        </w:rPr>
-        <w:t>/</w:t>
-      </w:r>
-      <w:proofErr w:type="spellStart"/>
-      <w:r>
-        <w:rPr>
-          <w:b/>
-          <w:i/>
-          <w:lang w:val="en-GB"/>
-        </w:rPr>
-        <w:t>sv</w:t>
-      </w:r>
-      <w:proofErr w:type="spellEnd"/>
-      <w:r>
-        <w:rPr>
-          <w:b/>
-          <w:lang w:val="en-GB"/>
-        </w:rPr>
-        <w:t>/products</w:t>
+        <w:t xml:space="preserve"> </w:t>
       </w:r>
     </w:p>
     <w:p>
@@ -6064,6 +6016,7 @@
         <w:rPr>
           <w:lang w:val="en-GB"/>
         </w:rPr>
+        <w:lastRenderedPageBreak/>
         <w:t>If the setting is present in the request (I.E. language=</w:t>
       </w:r>
       <w:proofErr w:type="spellStart"/>
@@ -6551,6 +6504,7 @@
         <w:rPr>
           <w:lang w:val="en-GB"/>
         </w:rPr>
+        <w:lastRenderedPageBreak/>
         <w:t>Using the API, Cart</w:t>
       </w:r>
       <w:bookmarkEnd w:id="17"/>
@@ -13299,8 +13253,6 @@
           <w:lang w:val="en-GB"/>
         </w:rPr>
       </w:pPr>
-      <w:bookmarkStart w:id="32" w:name="_GoBack"/>
-      <w:bookmarkEnd w:id="32"/>
     </w:p>
     <w:p>
       <w:pPr>
@@ -13309,7 +13261,7 @@
           <w:lang w:val="en-GB"/>
         </w:rPr>
       </w:pPr>
-      <w:bookmarkStart w:id="33" w:name="_Toc453832609"/>
+      <w:bookmarkStart w:id="32" w:name="_Toc453832609"/>
       <w:r>
         <w:rPr>
           <w:lang w:val="en-GB"/>
@@ -13317,6 +13269,216 @@
         <w:lastRenderedPageBreak/>
         <w:t>Extending the API</w:t>
       </w:r>
+      <w:bookmarkEnd w:id="32"/>
+    </w:p>
+    <w:p>
+      <w:pPr>
+        <w:rPr>
+          <w:lang w:val="en-GB"/>
+        </w:rPr>
+      </w:pPr>
+      <w:r>
+        <w:rPr>
+          <w:lang w:val="en-GB"/>
+        </w:rPr>
+        <w:t>There are several ways to modify or add to the functionality of the API. All modifications should be built as .</w:t>
+      </w:r>
+      <w:proofErr w:type="spellStart"/>
+      <w:r>
+        <w:rPr>
+          <w:lang w:val="en-GB"/>
+        </w:rPr>
+        <w:t>dll</w:t>
+      </w:r>
+      <w:proofErr w:type="spellEnd"/>
+      <w:r>
+        <w:rPr>
+          <w:lang w:val="en-GB"/>
+        </w:rPr>
+        <w:t xml:space="preserve"> files and placed in the </w:t>
+      </w:r>
+      <w:proofErr w:type="spellStart"/>
+      <w:r>
+        <w:rPr>
+          <w:b/>
+          <w:lang w:val="en-GB"/>
+        </w:rPr>
+        <w:t>addin</w:t>
+      </w:r>
+      <w:proofErr w:type="spellEnd"/>
+      <w:r>
+        <w:rPr>
+          <w:b/>
+          <w:lang w:val="en-GB"/>
+        </w:rPr>
+        <w:t xml:space="preserve"> </w:t>
+      </w:r>
+      <w:r>
+        <w:rPr>
+          <w:lang w:val="en-GB"/>
+        </w:rPr>
+        <w:t>folder (se</w:t>
+      </w:r>
+      <w:r>
+        <w:rPr>
+          <w:lang w:val="en-GB"/>
+        </w:rPr>
+        <w:t>e</w:t>
+      </w:r>
+      <w:r>
+        <w:rPr>
+          <w:lang w:val="en-GB"/>
+        </w:rPr>
+        <w:t xml:space="preserve"> section covering folder structure). This includes standard Enova class extensions; for example </w:t>
+      </w:r>
+      <w:proofErr w:type="gramStart"/>
+      <w:r>
+        <w:rPr>
+          <w:lang w:val="en-GB"/>
+        </w:rPr>
+        <w:t>Web</w:t>
+      </w:r>
+      <w:r>
+        <w:rPr>
+          <w:lang w:val="en-GB"/>
+        </w:rPr>
+        <w:t>F</w:t>
+      </w:r>
+      <w:r>
+        <w:rPr>
+          <w:lang w:val="en-GB"/>
+        </w:rPr>
+        <w:t>o</w:t>
+      </w:r>
+      <w:r>
+        <w:rPr>
+          <w:lang w:val="en-GB"/>
+        </w:rPr>
+        <w:t>unda</w:t>
+      </w:r>
+      <w:r>
+        <w:rPr>
+          <w:lang w:val="en-GB"/>
+        </w:rPr>
+        <w:t>tion.Core.Dll</w:t>
+      </w:r>
+      <w:proofErr w:type="gramEnd"/>
+      <w:r>
+        <w:rPr>
+          <w:lang w:val="en-GB"/>
+        </w:rPr>
+        <w:t xml:space="preserve"> would </w:t>
+      </w:r>
+      <w:r>
+        <w:rPr>
+          <w:lang w:val="en-GB"/>
+        </w:rPr>
+        <w:t xml:space="preserve">be placed in this folder if </w:t>
+      </w:r>
+      <w:proofErr w:type="spellStart"/>
+      <w:r>
+        <w:rPr>
+          <w:lang w:val="en-GB"/>
+        </w:rPr>
+        <w:t>WebF</w:t>
+      </w:r>
+      <w:r>
+        <w:rPr>
+          <w:lang w:val="en-GB"/>
+        </w:rPr>
+        <w:t>oundation</w:t>
+      </w:r>
+      <w:proofErr w:type="spellEnd"/>
+      <w:r>
+        <w:rPr>
+          <w:lang w:val="en-GB"/>
+        </w:rPr>
+        <w:t xml:space="preserve"> is being used, as well as any custom product/order/cart/etc. type libraries. </w:t>
+      </w:r>
+    </w:p>
+    <w:p>
+      <w:pPr>
+        <w:rPr>
+          <w:lang w:val="en-GB"/>
+        </w:rPr>
+      </w:pPr>
+      <w:r>
+        <w:rPr>
+          <w:lang w:val="en-GB"/>
+        </w:rPr>
+        <w:t xml:space="preserve">To modify the API it is recommended to reference </w:t>
+      </w:r>
+      <w:proofErr w:type="spellStart"/>
+      <w:proofErr w:type="gramStart"/>
+      <w:r>
+        <w:rPr>
+          <w:b/>
+          <w:lang w:val="en-GB"/>
+        </w:rPr>
+        <w:t>Wipcore.Enova.Api.Interfaces</w:t>
+      </w:r>
+      <w:proofErr w:type="spellEnd"/>
+      <w:proofErr w:type="gramEnd"/>
+      <w:r>
+        <w:rPr>
+          <w:lang w:val="en-GB"/>
+        </w:rPr>
+        <w:t xml:space="preserve"> and </w:t>
+      </w:r>
+      <w:proofErr w:type="spellStart"/>
+      <w:r>
+        <w:rPr>
+          <w:b/>
+          <w:lang w:val="en-GB"/>
+        </w:rPr>
+        <w:t>Wipcore.Enova.Api.Models</w:t>
+      </w:r>
+      <w:proofErr w:type="spellEnd"/>
+      <w:r>
+        <w:rPr>
+          <w:lang w:val="en-GB"/>
+        </w:rPr>
+        <w:t xml:space="preserve"> for access to the interfaces </w:t>
+      </w:r>
+      <w:r>
+        <w:rPr>
+          <w:lang w:val="en-GB"/>
+        </w:rPr>
+        <w:t xml:space="preserve">and models </w:t>
+      </w:r>
+      <w:r>
+        <w:rPr>
+          <w:lang w:val="en-GB"/>
+        </w:rPr>
+        <w:t xml:space="preserve">that are used </w:t>
+      </w:r>
+      <w:r>
+        <w:rPr>
+          <w:lang w:val="en-GB"/>
+        </w:rPr>
+        <w:t xml:space="preserve">throughout </w:t>
+      </w:r>
+      <w:r>
+        <w:rPr>
+          <w:lang w:val="en-GB"/>
+        </w:rPr>
+        <w:t xml:space="preserve">the solution. </w:t>
+      </w:r>
+    </w:p>
+    <w:p>
+      <w:pPr>
+        <w:pStyle w:val="Heading2"/>
+        <w:rPr>
+          <w:lang w:val="en-GB"/>
+        </w:rPr>
+      </w:pPr>
+      <w:bookmarkStart w:id="33" w:name="_Toc453832610"/>
+      <w:r>
+        <w:rPr>
+          <w:lang w:val="en-GB"/>
+        </w:rPr>
+        <w:t>Adding a custom computed property</w:t>
+      </w:r>
       <w:bookmarkEnd w:id="33"/>
     </w:p>
     <w:p>
@@ -13329,7 +13491,166 @@
         <w:rPr>
           <w:lang w:val="en-GB"/>
         </w:rPr>
-        <w:t>There are several ways to modify or add to the functionality of the API. All modifications should be built as .</w:t>
+        <w:t xml:space="preserve">The easiest way to extend the API is to add a custom property, which could be used to provide non-standard functionality. This could be anything from address information that depends on non-standard fields, or prices that depend on non-standard links to suppliers/companies/other customers etc. To add such a property, implement the interface </w:t>
+      </w:r>
+      <w:proofErr w:type="spellStart"/>
+      <w:r>
+        <w:rPr>
+          <w:lang w:val="en-GB"/>
+        </w:rPr>
+        <w:t>IPropertyMapper</w:t>
+      </w:r>
+      <w:proofErr w:type="spellEnd"/>
+      <w:r>
+        <w:rPr>
+          <w:lang w:val="en-GB"/>
+        </w:rPr>
+        <w:t xml:space="preserve"> for retrieving and saving the property, and </w:t>
+      </w:r>
+      <w:proofErr w:type="spellStart"/>
+      <w:r>
+        <w:rPr>
+          <w:lang w:val="en-GB"/>
+        </w:rPr>
+        <w:t>ICmoProperty</w:t>
+      </w:r>
+      <w:proofErr w:type="spellEnd"/>
+      <w:r>
+        <w:rPr>
+          <w:lang w:val="en-GB"/>
+        </w:rPr>
+        <w:t xml:space="preserve"> to use the property for filter</w:t>
+      </w:r>
+      <w:r>
+        <w:rPr>
+          <w:lang w:val="en-GB"/>
+        </w:rPr>
+        <w:t>ing</w:t>
+      </w:r>
+      <w:r>
+        <w:rPr>
+          <w:lang w:val="en-GB"/>
+        </w:rPr>
+        <w:t xml:space="preserve"> and sorting.</w:t>
+      </w:r>
+    </w:p>
+    <w:p>
+      <w:pPr>
+        <w:pStyle w:val="Heading3"/>
+        <w:rPr>
+          <w:lang w:val="en-GB"/>
+        </w:rPr>
+      </w:pPr>
+      <w:bookmarkStart w:id="34" w:name="_Toc453832611"/>
+      <w:proofErr w:type="spellStart"/>
+      <w:r>
+        <w:rPr>
+          <w:lang w:val="en-GB"/>
+        </w:rPr>
+        <w:t>IPropertyMapper</w:t>
+      </w:r>
+      <w:bookmarkEnd w:id="34"/>
+      <w:proofErr w:type="spellEnd"/>
+    </w:p>
+    <w:p>
+      <w:pPr>
+        <w:rPr>
+          <w:lang w:val="en-GB"/>
+        </w:rPr>
+      </w:pPr>
+      <w:r>
+        <w:rPr>
+          <w:lang w:val="en-GB"/>
+        </w:rPr>
+        <w:t xml:space="preserve">Implement the interface by specifying </w:t>
+      </w:r>
+      <w:r>
+        <w:rPr>
+          <w:lang w:val="en-GB"/>
+        </w:rPr>
+        <w:t>the names of the handled properties</w:t>
+      </w:r>
+      <w:r>
+        <w:rPr>
+          <w:lang w:val="en-GB"/>
+        </w:rPr>
+        <w:t xml:space="preserve"> (which might be several if the mapper handles more than one property), which Enova type it applies to, which priority it has (which can be used to override already written property-mappers</w:t>
+      </w:r>
+      <w:r>
+        <w:rPr>
+          <w:lang w:val="en-GB"/>
+        </w:rPr>
+        <w:t>)</w:t>
+      </w:r>
+      <w:r>
+        <w:rPr>
+          <w:lang w:val="en-GB"/>
+        </w:rPr>
+        <w:t xml:space="preserve">, and if it maps to Enova, from Enova or both. Finally implement </w:t>
+      </w:r>
+      <w:proofErr w:type="spellStart"/>
+      <w:r>
+        <w:rPr>
+          <w:lang w:val="en-GB"/>
+        </w:rPr>
+        <w:t>Map</w:t>
+      </w:r>
+      <w:r>
+        <w:rPr>
+          <w:lang w:val="en-GB"/>
+        </w:rPr>
+        <w:t>From</w:t>
+      </w:r>
+      <w:r>
+        <w:rPr>
+          <w:lang w:val="en-GB"/>
+        </w:rPr>
+        <w:t>EnovaProperty</w:t>
+      </w:r>
+      <w:proofErr w:type="spellEnd"/>
+      <w:r>
+        <w:rPr>
+          <w:lang w:val="en-GB"/>
+        </w:rPr>
+        <w:t xml:space="preserve"> and/or </w:t>
+      </w:r>
+      <w:proofErr w:type="spellStart"/>
+      <w:r>
+        <w:rPr>
+          <w:lang w:val="en-GB"/>
+        </w:rPr>
+        <w:t>MapToEnovaProperty</w:t>
+      </w:r>
+      <w:proofErr w:type="spellEnd"/>
+      <w:r>
+        <w:rPr>
+          <w:lang w:val="en-GB"/>
+        </w:rPr>
+        <w:t xml:space="preserve"> to specify the mapping </w:t>
+      </w:r>
+      <w:r>
+        <w:rPr>
+          <w:lang w:val="en-GB"/>
+        </w:rPr>
+        <w:t xml:space="preserve">logic. </w:t>
+      </w:r>
+      <w:r>
+        <w:rPr>
+          <w:lang w:val="en-GB"/>
+        </w:rPr>
+        <w:br/>
+      </w:r>
+      <w:r>
+        <w:rPr>
+          <w:lang w:val="en-GB"/>
+        </w:rPr>
+        <w:t xml:space="preserve">Compile the mapper into a </w:t>
+      </w:r>
+      <w:r>
+        <w:rPr>
+          <w:lang w:val="en-GB"/>
+        </w:rPr>
+        <w:t>.</w:t>
       </w:r>
       <w:proofErr w:type="spellStart"/>
       <w:r>
@@ -13343,15 +13664,15 @@
         <w:rPr>
           <w:lang w:val="en-GB"/>
         </w:rPr>
-        <w:t xml:space="preserve"> files and placed in the </w:t>
-      </w:r>
-      <w:proofErr w:type="spellStart"/>
-      <w:r>
-        <w:rPr>
-          <w:b/>
-          <w:lang w:val="en-GB"/>
-        </w:rPr>
-        <w:t>addin</w:t>
+        <w:t xml:space="preserve"> and place in </w:t>
+      </w:r>
+      <w:proofErr w:type="spellStart"/>
+      <w:r>
+        <w:rPr>
+          <w:b/>
+          <w:lang w:val="en-GB"/>
+        </w:rPr>
+        <w:t>addins</w:t>
       </w:r>
       <w:proofErr w:type="spellEnd"/>
       <w:r>
@@ -13365,152 +13686,167 @@
         <w:rPr>
           <w:lang w:val="en-GB"/>
         </w:rPr>
-        <w:t>folder (se</w:t>
-      </w:r>
-      <w:r>
-        <w:rPr>
-          <w:lang w:val="en-GB"/>
-        </w:rPr>
-        <w:t>e</w:t>
-      </w:r>
-      <w:r>
-        <w:rPr>
-          <w:lang w:val="en-GB"/>
-        </w:rPr>
-        <w:t xml:space="preserve"> section covering folder structure). This includes standard Enova class extensions; for example </w:t>
-      </w:r>
-      <w:proofErr w:type="gramStart"/>
-      <w:r>
-        <w:rPr>
-          <w:lang w:val="en-GB"/>
-        </w:rPr>
-        <w:t>Web</w:t>
-      </w:r>
-      <w:r>
-        <w:rPr>
-          <w:lang w:val="en-GB"/>
-        </w:rPr>
-        <w:t>F</w:t>
-      </w:r>
-      <w:r>
-        <w:rPr>
-          <w:lang w:val="en-GB"/>
-        </w:rPr>
-        <w:t>o</w:t>
-      </w:r>
-      <w:r>
-        <w:rPr>
-          <w:lang w:val="en-GB"/>
-        </w:rPr>
-        <w:t>unda</w:t>
-      </w:r>
-      <w:r>
-        <w:rPr>
-          <w:lang w:val="en-GB"/>
-        </w:rPr>
-        <w:t>tion.Core.Dll</w:t>
-      </w:r>
-      <w:proofErr w:type="gramEnd"/>
-      <w:r>
-        <w:rPr>
-          <w:lang w:val="en-GB"/>
-        </w:rPr>
-        <w:t xml:space="preserve"> would </w:t>
-      </w:r>
-      <w:r>
-        <w:rPr>
-          <w:lang w:val="en-GB"/>
-        </w:rPr>
-        <w:t xml:space="preserve">be placed in this folder if </w:t>
-      </w:r>
-      <w:proofErr w:type="spellStart"/>
-      <w:r>
-        <w:rPr>
-          <w:lang w:val="en-GB"/>
-        </w:rPr>
-        <w:t>WebF</w:t>
-      </w:r>
-      <w:r>
-        <w:rPr>
-          <w:lang w:val="en-GB"/>
-        </w:rPr>
-        <w:t>oundation</w:t>
-      </w:r>
-      <w:proofErr w:type="spellEnd"/>
-      <w:r>
-        <w:rPr>
-          <w:lang w:val="en-GB"/>
-        </w:rPr>
-        <w:t xml:space="preserve"> is being used, as well as any custom product/order/cart/etc. type libraries. </w:t>
-      </w:r>
-    </w:p>
-    <w:p>
-      <w:pPr>
-        <w:rPr>
-          <w:lang w:val="en-GB"/>
-        </w:rPr>
-      </w:pPr>
-      <w:r>
-        <w:rPr>
-          <w:lang w:val="en-GB"/>
-        </w:rPr>
-        <w:t xml:space="preserve">To modify the API it is recommended to reference </w:t>
-      </w:r>
-      <w:proofErr w:type="spellStart"/>
-      <w:proofErr w:type="gramStart"/>
-      <w:r>
-        <w:rPr>
-          <w:b/>
-          <w:lang w:val="en-GB"/>
-        </w:rPr>
-        <w:t>Wipcore.Enova.Api.Interfaces</w:t>
-      </w:r>
-      <w:proofErr w:type="spellEnd"/>
-      <w:proofErr w:type="gramEnd"/>
-      <w:r>
-        <w:rPr>
-          <w:lang w:val="en-GB"/>
-        </w:rPr>
-        <w:t xml:space="preserve"> and </w:t>
-      </w:r>
-      <w:proofErr w:type="spellStart"/>
-      <w:r>
-        <w:rPr>
-          <w:b/>
-          <w:lang w:val="en-GB"/>
-        </w:rPr>
-        <w:t>Wipcore.Enova.Api.Models</w:t>
-      </w:r>
-      <w:proofErr w:type="spellEnd"/>
-      <w:r>
-        <w:rPr>
-          <w:lang w:val="en-GB"/>
-        </w:rPr>
-        <w:t xml:space="preserve"> for access to the interfaces </w:t>
-      </w:r>
-      <w:r>
-        <w:rPr>
-          <w:lang w:val="en-GB"/>
-        </w:rPr>
-        <w:t xml:space="preserve">and models </w:t>
-      </w:r>
-      <w:r>
-        <w:rPr>
-          <w:lang w:val="en-GB"/>
-        </w:rPr>
-        <w:t xml:space="preserve">that are used </w:t>
-      </w:r>
-      <w:r>
-        <w:rPr>
-          <w:lang w:val="en-GB"/>
-        </w:rPr>
-        <w:t xml:space="preserve">throughout </w:t>
-      </w:r>
-      <w:r>
-        <w:rPr>
-          <w:lang w:val="en-GB"/>
-        </w:rPr>
-        <w:t xml:space="preserve">the solution. </w:t>
+        <w:t xml:space="preserve">as specified above, and the mapper will be loaded when the API restarts. </w:t>
+      </w:r>
+    </w:p>
+    <w:p>
+      <w:pPr>
+        <w:pStyle w:val="Heading3"/>
+        <w:rPr>
+          <w:lang w:val="en-GB"/>
+        </w:rPr>
+      </w:pPr>
+      <w:bookmarkStart w:id="35" w:name="_Toc453832612"/>
+      <w:proofErr w:type="spellStart"/>
+      <w:r>
+        <w:rPr>
+          <w:lang w:val="en-GB"/>
+        </w:rPr>
+        <w:t>ICmoProperty</w:t>
+      </w:r>
+      <w:bookmarkEnd w:id="35"/>
+      <w:proofErr w:type="spellEnd"/>
+    </w:p>
+    <w:p>
+      <w:pPr>
+        <w:rPr>
+          <w:lang w:val="en-GB"/>
+        </w:rPr>
+      </w:pPr>
+      <w:r>
+        <w:rPr>
+          <w:lang w:val="en-GB"/>
+        </w:rPr>
+        <w:t xml:space="preserve">It is a bit more complicated to enable filtering and sorting of a custom property. Sorting and filtering must be done at </w:t>
+      </w:r>
+      <w:proofErr w:type="spellStart"/>
+      <w:r>
+        <w:rPr>
+          <w:lang w:val="en-GB"/>
+        </w:rPr>
+        <w:t>cmo</w:t>
+      </w:r>
+      <w:proofErr w:type="spellEnd"/>
+      <w:r>
+        <w:rPr>
+          <w:lang w:val="en-GB"/>
+        </w:rPr>
+        <w:t xml:space="preserve"> object level for optimal speed, which can be done by implementing the interface </w:t>
+      </w:r>
+      <w:proofErr w:type="spellStart"/>
+      <w:r>
+        <w:rPr>
+          <w:lang w:val="en-GB"/>
+        </w:rPr>
+        <w:t>ICmoProperty</w:t>
+      </w:r>
+      <w:proofErr w:type="spellEnd"/>
+      <w:r>
+        <w:rPr>
+          <w:lang w:val="en-GB"/>
+        </w:rPr>
+        <w:t xml:space="preserve"> </w:t>
+      </w:r>
+      <w:r>
+        <w:rPr>
+          <w:lang w:val="en-GB"/>
+        </w:rPr>
+        <w:t xml:space="preserve">(which resides in </w:t>
+      </w:r>
+      <w:proofErr w:type="spellStart"/>
+      <w:r>
+        <w:rPr>
+          <w:lang w:val="en-GB"/>
+        </w:rPr>
+        <w:t>Wipcore.Core</w:t>
+      </w:r>
+      <w:proofErr w:type="spellEnd"/>
+      <w:r>
+        <w:rPr>
+          <w:lang w:val="en-GB"/>
+        </w:rPr>
+        <w:t>). This works much</w:t>
+      </w:r>
+      <w:r>
+        <w:rPr>
+          <w:lang w:val="en-GB"/>
+        </w:rPr>
+        <w:t xml:space="preserve"> like </w:t>
+      </w:r>
+      <w:proofErr w:type="spellStart"/>
+      <w:r>
+        <w:rPr>
+          <w:lang w:val="en-GB"/>
+        </w:rPr>
+        <w:t>IPropertyMapper</w:t>
+      </w:r>
+      <w:proofErr w:type="spellEnd"/>
+      <w:r>
+        <w:rPr>
+          <w:lang w:val="en-GB"/>
+        </w:rPr>
+        <w:t xml:space="preserve"> except it</w:t>
+      </w:r>
+      <w:r>
+        <w:rPr>
+          <w:lang w:val="en-GB"/>
+        </w:rPr>
+        <w:t xml:space="preserve">s logic is in the </w:t>
+      </w:r>
+      <w:proofErr w:type="spellStart"/>
+      <w:r>
+        <w:rPr>
+          <w:lang w:val="en-GB"/>
+        </w:rPr>
+        <w:t>GetProperty</w:t>
+      </w:r>
+      <w:proofErr w:type="spellEnd"/>
+      <w:r>
+        <w:rPr>
+          <w:lang w:val="en-GB"/>
+        </w:rPr>
+        <w:t xml:space="preserve"> method. </w:t>
+      </w:r>
+    </w:p>
+    <w:p>
+      <w:pPr>
+        <w:rPr>
+          <w:lang w:val="en-GB"/>
+        </w:rPr>
+      </w:pPr>
+      <w:r>
+        <w:rPr>
+          <w:lang w:val="en-GB"/>
+        </w:rPr>
+        <w:t xml:space="preserve">Coding at </w:t>
+      </w:r>
+      <w:proofErr w:type="spellStart"/>
+      <w:r>
+        <w:rPr>
+          <w:lang w:val="en-GB"/>
+        </w:rPr>
+        <w:t>cmo</w:t>
+      </w:r>
+      <w:proofErr w:type="spellEnd"/>
+      <w:r>
+        <w:rPr>
+          <w:lang w:val="en-GB"/>
+        </w:rPr>
+        <w:t xml:space="preserve">-level requires a firm understanding of Enova. Thus it might be a better idea to implement advanced filtering and sorting in another system, for example </w:t>
+      </w:r>
+      <w:proofErr w:type="spellStart"/>
+      <w:r>
+        <w:rPr>
+          <w:lang w:val="en-GB"/>
+        </w:rPr>
+        <w:t>ElasticSearch</w:t>
+      </w:r>
+      <w:proofErr w:type="spellEnd"/>
+      <w:r>
+        <w:rPr>
+          <w:lang w:val="en-GB"/>
+        </w:rPr>
+        <w:t>.</w:t>
       </w:r>
     </w:p>
     <w:p>
@@ -13520,167 +13856,113 @@
           <w:lang w:val="en-GB"/>
         </w:rPr>
       </w:pPr>
-      <w:bookmarkStart w:id="34" w:name="_Toc453832610"/>
-      <w:r>
-        <w:rPr>
-          <w:lang w:val="en-GB"/>
-        </w:rPr>
-        <w:t>Adding a custom computed property</w:t>
-      </w:r>
-      <w:bookmarkEnd w:id="34"/>
-    </w:p>
-    <w:p>
-      <w:pPr>
-        <w:rPr>
-          <w:lang w:val="en-GB"/>
-        </w:rPr>
-      </w:pPr>
-      <w:r>
-        <w:rPr>
-          <w:lang w:val="en-GB"/>
-        </w:rPr>
-        <w:t xml:space="preserve">The easiest way to extend the API is to add a custom property, which could be used to provide non-standard functionality. This could be anything from address information that depends on non-standard fields, or prices that depend on non-standard links to suppliers/companies/other customers etc. To add such a property, implement the interface </w:t>
-      </w:r>
-      <w:proofErr w:type="spellStart"/>
-      <w:r>
-        <w:rPr>
-          <w:lang w:val="en-GB"/>
-        </w:rPr>
-        <w:t>IPropertyMapper</w:t>
-      </w:r>
-      <w:proofErr w:type="spellEnd"/>
-      <w:r>
-        <w:rPr>
-          <w:lang w:val="en-GB"/>
-        </w:rPr>
-        <w:t xml:space="preserve"> for retrieving and saving the property, and </w:t>
-      </w:r>
-      <w:proofErr w:type="spellStart"/>
-      <w:r>
-        <w:rPr>
-          <w:lang w:val="en-GB"/>
-        </w:rPr>
-        <w:t>ICmoProperty</w:t>
-      </w:r>
-      <w:proofErr w:type="spellEnd"/>
-      <w:r>
-        <w:rPr>
-          <w:lang w:val="en-GB"/>
-        </w:rPr>
-        <w:t xml:space="preserve"> to use the property for filter</w:t>
-      </w:r>
-      <w:r>
-        <w:rPr>
-          <w:lang w:val="en-GB"/>
-        </w:rPr>
-        <w:t>ing</w:t>
-      </w:r>
-      <w:r>
-        <w:rPr>
-          <w:lang w:val="en-GB"/>
-        </w:rPr>
-        <w:t xml:space="preserve"> and sorting.</w:t>
-      </w:r>
-    </w:p>
-    <w:p>
-      <w:pPr>
-        <w:pStyle w:val="Heading3"/>
-        <w:rPr>
-          <w:lang w:val="en-GB"/>
-        </w:rPr>
-      </w:pPr>
-      <w:bookmarkStart w:id="35" w:name="_Toc453832611"/>
-      <w:proofErr w:type="spellStart"/>
-      <w:r>
-        <w:rPr>
-          <w:lang w:val="en-GB"/>
-        </w:rPr>
-        <w:t>IPropertyMapper</w:t>
-      </w:r>
-      <w:bookmarkEnd w:id="35"/>
-      <w:proofErr w:type="spellEnd"/>
-    </w:p>
-    <w:p>
-      <w:pPr>
-        <w:rPr>
-          <w:lang w:val="en-GB"/>
-        </w:rPr>
-      </w:pPr>
-      <w:r>
-        <w:rPr>
-          <w:lang w:val="en-GB"/>
-        </w:rPr>
-        <w:t xml:space="preserve">Implement the interface by specifying </w:t>
-      </w:r>
-      <w:r>
-        <w:rPr>
-          <w:lang w:val="en-GB"/>
-        </w:rPr>
-        <w:t>the names of the handled properties</w:t>
-      </w:r>
-      <w:r>
-        <w:rPr>
-          <w:lang w:val="en-GB"/>
-        </w:rPr>
-        <w:t xml:space="preserve"> (which might be several if the mapper handles more than one property), which Enova type it applies to, which priority it has (which can be used to override already written property-mappers</w:t>
-      </w:r>
-      <w:r>
-        <w:rPr>
-          <w:lang w:val="en-GB"/>
-        </w:rPr>
-        <w:t>)</w:t>
-      </w:r>
-      <w:r>
-        <w:rPr>
-          <w:lang w:val="en-GB"/>
-        </w:rPr>
-        <w:t xml:space="preserve">, and if it maps to Enova, from Enova or both. Finally implement </w:t>
-      </w:r>
-      <w:proofErr w:type="spellStart"/>
-      <w:r>
-        <w:rPr>
-          <w:lang w:val="en-GB"/>
-        </w:rPr>
-        <w:t>Map</w:t>
-      </w:r>
-      <w:r>
-        <w:rPr>
-          <w:lang w:val="en-GB"/>
-        </w:rPr>
-        <w:t>From</w:t>
-      </w:r>
-      <w:r>
-        <w:rPr>
-          <w:lang w:val="en-GB"/>
-        </w:rPr>
-        <w:t>EnovaProperty</w:t>
-      </w:r>
-      <w:proofErr w:type="spellEnd"/>
-      <w:r>
-        <w:rPr>
-          <w:lang w:val="en-GB"/>
-        </w:rPr>
-        <w:t xml:space="preserve"> and/or </w:t>
-      </w:r>
-      <w:proofErr w:type="spellStart"/>
-      <w:r>
-        <w:rPr>
-          <w:lang w:val="en-GB"/>
-        </w:rPr>
-        <w:t>MapToEnovaProperty</w:t>
-      </w:r>
-      <w:proofErr w:type="spellEnd"/>
-      <w:r>
-        <w:rPr>
-          <w:lang w:val="en-GB"/>
-        </w:rPr>
-        <w:t xml:space="preserve"> to specify the mapping </w:t>
-      </w:r>
-      <w:r>
-        <w:rPr>
-          <w:lang w:val="en-GB"/>
-        </w:rPr>
-        <w:t xml:space="preserve">logic. </w:t>
+      <w:bookmarkStart w:id="36" w:name="_Toc453832613"/>
+      <w:r>
+        <w:rPr>
+          <w:lang w:val="en-GB"/>
+        </w:rPr>
+        <w:t>Modifying API behaviour</w:t>
+      </w:r>
+      <w:bookmarkEnd w:id="36"/>
+    </w:p>
+    <w:p>
+      <w:pPr>
+        <w:rPr>
+          <w:lang w:val="en-GB"/>
+        </w:rPr>
+      </w:pPr>
+      <w:r>
+        <w:rPr>
+          <w:lang w:val="en-GB"/>
+        </w:rPr>
+        <w:t>To change a certain aspect of the API, one can imp</w:t>
+      </w:r>
+      <w:r>
+        <w:rPr>
+          <w:lang w:val="en-GB"/>
+        </w:rPr>
+        <w:t xml:space="preserve">lement a specific interface and use that implementation instead of the default one. Implement </w:t>
+      </w:r>
+      <w:proofErr w:type="spellStart"/>
+      <w:r>
+        <w:rPr>
+          <w:lang w:val="en-GB"/>
+        </w:rPr>
+        <w:t>IFilterService</w:t>
+      </w:r>
+      <w:proofErr w:type="spellEnd"/>
+      <w:r>
+        <w:rPr>
+          <w:lang w:val="en-GB"/>
+        </w:rPr>
+        <w:t xml:space="preserve"> to change filtering behaviour, for example, or implement </w:t>
+      </w:r>
+      <w:proofErr w:type="spellStart"/>
+      <w:r>
+        <w:rPr>
+          <w:lang w:val="en-GB"/>
+        </w:rPr>
+        <w:t>IProductService</w:t>
+      </w:r>
+      <w:proofErr w:type="spellEnd"/>
+      <w:r>
+        <w:rPr>
+          <w:lang w:val="en-GB"/>
+        </w:rPr>
+        <w:t xml:space="preserve"> to change product logic, etc.</w:t>
+      </w:r>
+    </w:p>
+    <w:p>
+      <w:pPr>
+        <w:rPr>
+          <w:lang w:val="en-GB"/>
+        </w:rPr>
+      </w:pPr>
+      <w:r>
+        <w:rPr>
+          <w:lang w:val="en-GB"/>
+        </w:rPr>
+        <w:t xml:space="preserve">As a rule, one cannot derive from the default classes and override its members, one must provide the full implementation in a new class. This is done to make the separation between base functionality and extension clearer, and </w:t>
+      </w:r>
+      <w:r>
+        <w:rPr>
+          <w:lang w:val="en-GB"/>
+        </w:rPr>
+        <w:t xml:space="preserve">to </w:t>
+      </w:r>
+      <w:r>
+        <w:rPr>
+          <w:lang w:val="en-GB"/>
+        </w:rPr>
+        <w:t xml:space="preserve">simplify future updates. However, it is of course possible to use the default </w:t>
+      </w:r>
+      <w:proofErr w:type="spellStart"/>
+      <w:r>
+        <w:rPr>
+          <w:lang w:val="en-GB"/>
+        </w:rPr>
+        <w:t>ProductService</w:t>
+      </w:r>
+      <w:proofErr w:type="spellEnd"/>
+      <w:r>
+        <w:rPr>
+          <w:lang w:val="en-GB"/>
+        </w:rPr>
+        <w:t xml:space="preserve"> in your own </w:t>
+      </w:r>
+      <w:proofErr w:type="spellStart"/>
+      <w:r>
+        <w:rPr>
+          <w:lang w:val="en-GB"/>
+        </w:rPr>
+        <w:t>ProductService</w:t>
+      </w:r>
+      <w:proofErr w:type="spellEnd"/>
+      <w:r>
+        <w:rPr>
+          <w:lang w:val="en-GB"/>
+        </w:rPr>
+        <w:t xml:space="preserve"> and pass on any calls to it when desired. </w:t>
       </w:r>
       <w:r>
         <w:rPr>
@@ -13688,214 +13970,6 @@
         </w:rPr>
         <w:br/>
       </w:r>
-      <w:r>
-        <w:rPr>
-          <w:lang w:val="en-GB"/>
-        </w:rPr>
-        <w:t xml:space="preserve">Compile the mapper into a </w:t>
-      </w:r>
-      <w:r>
-        <w:rPr>
-          <w:lang w:val="en-GB"/>
-        </w:rPr>
-        <w:t>.</w:t>
-      </w:r>
-      <w:proofErr w:type="spellStart"/>
-      <w:r>
-        <w:rPr>
-          <w:lang w:val="en-GB"/>
-        </w:rPr>
-        <w:t>dll</w:t>
-      </w:r>
-      <w:proofErr w:type="spellEnd"/>
-      <w:r>
-        <w:rPr>
-          <w:lang w:val="en-GB"/>
-        </w:rPr>
-        <w:t xml:space="preserve"> and place in </w:t>
-      </w:r>
-      <w:proofErr w:type="spellStart"/>
-      <w:r>
-        <w:rPr>
-          <w:b/>
-          <w:lang w:val="en-GB"/>
-        </w:rPr>
-        <w:t>addins</w:t>
-      </w:r>
-      <w:proofErr w:type="spellEnd"/>
-      <w:r>
-        <w:rPr>
-          <w:b/>
-          <w:lang w:val="en-GB"/>
-        </w:rPr>
-        <w:t xml:space="preserve"> </w:t>
-      </w:r>
-      <w:r>
-        <w:rPr>
-          <w:lang w:val="en-GB"/>
-        </w:rPr>
-        <w:t xml:space="preserve">as specified above, and the mapper will be loaded when the API restarts. </w:t>
-      </w:r>
-    </w:p>
-    <w:p>
-      <w:pPr>
-        <w:pStyle w:val="Heading3"/>
-        <w:rPr>
-          <w:lang w:val="en-GB"/>
-        </w:rPr>
-      </w:pPr>
-      <w:bookmarkStart w:id="36" w:name="_Toc453832612"/>
-      <w:proofErr w:type="spellStart"/>
-      <w:r>
-        <w:rPr>
-          <w:lang w:val="en-GB"/>
-        </w:rPr>
-        <w:t>ICmoProperty</w:t>
-      </w:r>
-      <w:bookmarkEnd w:id="36"/>
-      <w:proofErr w:type="spellEnd"/>
-    </w:p>
-    <w:p>
-      <w:pPr>
-        <w:rPr>
-          <w:lang w:val="en-GB"/>
-        </w:rPr>
-      </w:pPr>
-      <w:r>
-        <w:rPr>
-          <w:lang w:val="en-GB"/>
-        </w:rPr>
-        <w:t xml:space="preserve">It is a bit more complicated to enable filtering and sorting of a custom property. Sorting and filtering must be done at </w:t>
-      </w:r>
-      <w:proofErr w:type="spellStart"/>
-      <w:r>
-        <w:rPr>
-          <w:lang w:val="en-GB"/>
-        </w:rPr>
-        <w:t>cmo</w:t>
-      </w:r>
-      <w:proofErr w:type="spellEnd"/>
-      <w:r>
-        <w:rPr>
-          <w:lang w:val="en-GB"/>
-        </w:rPr>
-        <w:t xml:space="preserve"> object level for optimal speed, which can be done by implementing the interface </w:t>
-      </w:r>
-      <w:proofErr w:type="spellStart"/>
-      <w:r>
-        <w:rPr>
-          <w:lang w:val="en-GB"/>
-        </w:rPr>
-        <w:t>ICmoProperty</w:t>
-      </w:r>
-      <w:proofErr w:type="spellEnd"/>
-      <w:r>
-        <w:rPr>
-          <w:lang w:val="en-GB"/>
-        </w:rPr>
-        <w:t xml:space="preserve"> </w:t>
-      </w:r>
-      <w:r>
-        <w:rPr>
-          <w:lang w:val="en-GB"/>
-        </w:rPr>
-        <w:t xml:space="preserve">(which resides in </w:t>
-      </w:r>
-      <w:proofErr w:type="spellStart"/>
-      <w:r>
-        <w:rPr>
-          <w:lang w:val="en-GB"/>
-        </w:rPr>
-        <w:t>Wipcore.Core</w:t>
-      </w:r>
-      <w:proofErr w:type="spellEnd"/>
-      <w:r>
-        <w:rPr>
-          <w:lang w:val="en-GB"/>
-        </w:rPr>
-        <w:t>). This works much</w:t>
-      </w:r>
-      <w:r>
-        <w:rPr>
-          <w:lang w:val="en-GB"/>
-        </w:rPr>
-        <w:t xml:space="preserve"> like </w:t>
-      </w:r>
-      <w:proofErr w:type="spellStart"/>
-      <w:r>
-        <w:rPr>
-          <w:lang w:val="en-GB"/>
-        </w:rPr>
-        <w:t>IPropertyMapper</w:t>
-      </w:r>
-      <w:proofErr w:type="spellEnd"/>
-      <w:r>
-        <w:rPr>
-          <w:lang w:val="en-GB"/>
-        </w:rPr>
-        <w:t xml:space="preserve"> except it</w:t>
-      </w:r>
-      <w:r>
-        <w:rPr>
-          <w:lang w:val="en-GB"/>
-        </w:rPr>
-        <w:t xml:space="preserve">s logic is in the </w:t>
-      </w:r>
-      <w:proofErr w:type="spellStart"/>
-      <w:r>
-        <w:rPr>
-          <w:lang w:val="en-GB"/>
-        </w:rPr>
-        <w:t>GetProperty</w:t>
-      </w:r>
-      <w:proofErr w:type="spellEnd"/>
-      <w:r>
-        <w:rPr>
-          <w:lang w:val="en-GB"/>
-        </w:rPr>
-        <w:t xml:space="preserve"> method. </w:t>
-      </w:r>
-    </w:p>
-    <w:p>
-      <w:pPr>
-        <w:rPr>
-          <w:lang w:val="en-GB"/>
-        </w:rPr>
-      </w:pPr>
-      <w:r>
-        <w:rPr>
-          <w:lang w:val="en-GB"/>
-        </w:rPr>
-        <w:t xml:space="preserve">Coding at </w:t>
-      </w:r>
-      <w:proofErr w:type="spellStart"/>
-      <w:r>
-        <w:rPr>
-          <w:lang w:val="en-GB"/>
-        </w:rPr>
-        <w:t>cmo</w:t>
-      </w:r>
-      <w:proofErr w:type="spellEnd"/>
-      <w:r>
-        <w:rPr>
-          <w:lang w:val="en-GB"/>
-        </w:rPr>
-        <w:t xml:space="preserve">-level requires a firm understanding of Enova. Thus it might be a better idea to implement advanced filtering and sorting in another system, for example </w:t>
-      </w:r>
-      <w:proofErr w:type="spellStart"/>
-      <w:r>
-        <w:rPr>
-          <w:lang w:val="en-GB"/>
-        </w:rPr>
-        <w:t>ElasticSearch</w:t>
-      </w:r>
-      <w:proofErr w:type="spellEnd"/>
-      <w:r>
-        <w:rPr>
-          <w:lang w:val="en-GB"/>
-        </w:rPr>
-        <w:t>.</w:t>
-      </w:r>
     </w:p>
     <w:p>
       <w:pPr>
@@ -13904,136 +13978,14 @@
           <w:lang w:val="en-GB"/>
         </w:rPr>
       </w:pPr>
-      <w:bookmarkStart w:id="37" w:name="_Toc453832613"/>
-      <w:r>
-        <w:rPr>
-          <w:lang w:val="en-GB"/>
-        </w:rPr>
-        <w:t>Modifying API behaviour</w:t>
+      <w:bookmarkStart w:id="37" w:name="_Toc453832614"/>
+      <w:r>
+        <w:rPr>
+          <w:lang w:val="en-GB"/>
+        </w:rPr>
+        <w:t>Creating new resources</w:t>
       </w:r>
       <w:bookmarkEnd w:id="37"/>
-    </w:p>
-    <w:p>
-      <w:pPr>
-        <w:rPr>
-          <w:lang w:val="en-GB"/>
-        </w:rPr>
-      </w:pPr>
-      <w:r>
-        <w:rPr>
-          <w:lang w:val="en-GB"/>
-        </w:rPr>
-        <w:t>To change a certain aspect of the API, one can imp</w:t>
-      </w:r>
-      <w:r>
-        <w:rPr>
-          <w:lang w:val="en-GB"/>
-        </w:rPr>
-        <w:t xml:space="preserve">lement a specific interface and use that implementation instead of the default one. Implement </w:t>
-      </w:r>
-      <w:proofErr w:type="spellStart"/>
-      <w:r>
-        <w:rPr>
-          <w:lang w:val="en-GB"/>
-        </w:rPr>
-        <w:t>IFilterService</w:t>
-      </w:r>
-      <w:proofErr w:type="spellEnd"/>
-      <w:r>
-        <w:rPr>
-          <w:lang w:val="en-GB"/>
-        </w:rPr>
-        <w:t xml:space="preserve"> to change filtering behaviour, for example, or implement </w:t>
-      </w:r>
-      <w:proofErr w:type="spellStart"/>
-      <w:r>
-        <w:rPr>
-          <w:lang w:val="en-GB"/>
-        </w:rPr>
-        <w:t>IProductService</w:t>
-      </w:r>
-      <w:proofErr w:type="spellEnd"/>
-      <w:r>
-        <w:rPr>
-          <w:lang w:val="en-GB"/>
-        </w:rPr>
-        <w:t xml:space="preserve"> to change product logic, etc.</w:t>
-      </w:r>
-    </w:p>
-    <w:p>
-      <w:pPr>
-        <w:rPr>
-          <w:lang w:val="en-GB"/>
-        </w:rPr>
-      </w:pPr>
-      <w:r>
-        <w:rPr>
-          <w:lang w:val="en-GB"/>
-        </w:rPr>
-        <w:t xml:space="preserve">As a rule, one cannot derive from the default classes and override its members, one must provide the full implementation in a new class. This is done to make the separation between base functionality and extension clearer, and </w:t>
-      </w:r>
-      <w:r>
-        <w:rPr>
-          <w:lang w:val="en-GB"/>
-        </w:rPr>
-        <w:t xml:space="preserve">to </w:t>
-      </w:r>
-      <w:r>
-        <w:rPr>
-          <w:lang w:val="en-GB"/>
-        </w:rPr>
-        <w:t xml:space="preserve">simplify future updates. However, it is of course possible to use the default </w:t>
-      </w:r>
-      <w:proofErr w:type="spellStart"/>
-      <w:r>
-        <w:rPr>
-          <w:lang w:val="en-GB"/>
-        </w:rPr>
-        <w:t>ProductService</w:t>
-      </w:r>
-      <w:proofErr w:type="spellEnd"/>
-      <w:r>
-        <w:rPr>
-          <w:lang w:val="en-GB"/>
-        </w:rPr>
-        <w:t xml:space="preserve"> in your own </w:t>
-      </w:r>
-      <w:proofErr w:type="spellStart"/>
-      <w:r>
-        <w:rPr>
-          <w:lang w:val="en-GB"/>
-        </w:rPr>
-        <w:t>ProductService</w:t>
-      </w:r>
-      <w:proofErr w:type="spellEnd"/>
-      <w:r>
-        <w:rPr>
-          <w:lang w:val="en-GB"/>
-        </w:rPr>
-        <w:t xml:space="preserve"> and pass on any calls to it when desired. </w:t>
-      </w:r>
-      <w:r>
-        <w:rPr>
-          <w:lang w:val="en-GB"/>
-        </w:rPr>
-        <w:br/>
-      </w:r>
-    </w:p>
-    <w:p>
-      <w:pPr>
-        <w:pStyle w:val="Heading2"/>
-        <w:rPr>
-          <w:lang w:val="en-GB"/>
-        </w:rPr>
-      </w:pPr>
-      <w:bookmarkStart w:id="38" w:name="_Toc453832614"/>
-      <w:r>
-        <w:rPr>
-          <w:lang w:val="en-GB"/>
-        </w:rPr>
-        <w:t>Creating new resources</w:t>
-      </w:r>
-      <w:bookmarkEnd w:id="38"/>
     </w:p>
     <w:p>
       <w:pPr>
@@ -14227,96 +14179,6 @@
       <w:pPr>
         <w:rPr>
           <w:rFonts w:ascii="Consolas" w:hAnsi="Consolas" w:cs="Consolas"/>
-          <w:color w:val="000000"/>
-          <w:sz w:val="19"/>
-          <w:szCs w:val="19"/>
-          <w:lang w:val="en-GB"/>
-        </w:rPr>
-      </w:pPr>
-      <w:r>
-        <w:rPr>
-          <w:rFonts w:ascii="Consolas" w:hAnsi="Consolas" w:cs="Consolas"/>
-          <w:color w:val="000000"/>
-          <w:sz w:val="19"/>
-          <w:szCs w:val="19"/>
-          <w:highlight w:val="white"/>
-          <w:lang w:val="en-GB"/>
-        </w:rPr>
-        <w:t>[</w:t>
-      </w:r>
-      <w:r>
-        <w:rPr>
-          <w:rFonts w:ascii="Consolas" w:hAnsi="Consolas" w:cs="Consolas"/>
-          <w:color w:val="2B91AF"/>
-          <w:sz w:val="19"/>
-          <w:szCs w:val="19"/>
-          <w:highlight w:val="white"/>
-          <w:lang w:val="en-GB"/>
-        </w:rPr>
-        <w:t>Route</w:t>
-      </w:r>
-      <w:r>
-        <w:rPr>
-          <w:rFonts w:ascii="Consolas" w:hAnsi="Consolas" w:cs="Consolas"/>
-          <w:color w:val="000000"/>
-          <w:sz w:val="19"/>
-          <w:szCs w:val="19"/>
-          <w:highlight w:val="white"/>
-          <w:lang w:val="en-GB"/>
-        </w:rPr>
-        <w:t>(</w:t>
-      </w:r>
-      <w:r>
-        <w:rPr>
-          <w:rFonts w:ascii="Consolas" w:hAnsi="Consolas" w:cs="Consolas"/>
-          <w:color w:val="A31515"/>
-          <w:sz w:val="19"/>
-          <w:szCs w:val="19"/>
-          <w:highlight w:val="white"/>
-          <w:lang w:val="en-GB"/>
-        </w:rPr>
-        <w:t>"</w:t>
-      </w:r>
-      <w:proofErr w:type="spellStart"/>
-      <w:r>
-        <w:rPr>
-          <w:rFonts w:ascii="Consolas" w:hAnsi="Consolas" w:cs="Consolas"/>
-          <w:color w:val="A31515"/>
-          <w:sz w:val="19"/>
-          <w:szCs w:val="19"/>
-          <w:highlight w:val="white"/>
-          <w:lang w:val="en-GB"/>
-        </w:rPr>
-        <w:t>api</w:t>
-      </w:r>
-      <w:proofErr w:type="spellEnd"/>
-      <w:r>
-        <w:rPr>
-          <w:rFonts w:ascii="Consolas" w:hAnsi="Consolas" w:cs="Consolas"/>
-          <w:color w:val="A31515"/>
-          <w:sz w:val="19"/>
-          <w:szCs w:val="19"/>
-          <w:highlight w:val="white"/>
-          <w:lang w:val="en-GB"/>
-        </w:rPr>
-        <w:t>/{market}/[controller]"</w:t>
-      </w:r>
-      <w:r>
-        <w:rPr>
-          <w:rFonts w:ascii="Consolas" w:hAnsi="Consolas" w:cs="Consolas"/>
-          <w:color w:val="000000"/>
-          <w:sz w:val="19"/>
-          <w:szCs w:val="19"/>
-          <w:highlight w:val="white"/>
-          <w:lang w:val="en-GB"/>
-        </w:rPr>
-        <w:t>)]</w:t>
-      </w:r>
-    </w:p>
-    <w:p>
-      <w:pPr>
-        <w:rPr>
-          <w:rFonts w:ascii="Consolas" w:hAnsi="Consolas" w:cs="Consolas"/>
           <w:color w:val="2B91AF"/>
           <w:sz w:val="19"/>
           <w:szCs w:val="19"/>
@@ -14512,7 +14374,7 @@
           <w:lang w:val="en-GB"/>
         </w:rPr>
       </w:pPr>
-      <w:bookmarkStart w:id="39" w:name="_Toc453832615"/>
+      <w:bookmarkStart w:id="38" w:name="_Toc453832615"/>
       <w:r>
         <w:rPr>
           <w:lang w:val="en-GB"/>
@@ -14533,90 +14395,98 @@
         </w:rPr>
         <w:t xml:space="preserve"> registrations</w:t>
       </w:r>
+      <w:bookmarkEnd w:id="38"/>
+    </w:p>
+    <w:p>
+      <w:pPr>
+        <w:rPr>
+          <w:lang w:val="en-GB"/>
+        </w:rPr>
+      </w:pPr>
+      <w:r>
+        <w:rPr>
+          <w:lang w:val="en-GB"/>
+        </w:rPr>
+        <w:t xml:space="preserve">By default, all types with names that end in Mapper, Model or Service, as well as all types that implement Controller, will be registered in </w:t>
+      </w:r>
+      <w:proofErr w:type="spellStart"/>
+      <w:r>
+        <w:rPr>
+          <w:lang w:val="en-GB"/>
+        </w:rPr>
+        <w:t>Autofac</w:t>
+      </w:r>
+      <w:proofErr w:type="spellEnd"/>
+      <w:r>
+        <w:rPr>
+          <w:lang w:val="en-GB"/>
+        </w:rPr>
+        <w:t xml:space="preserve">. That includes types in </w:t>
+      </w:r>
+      <w:proofErr w:type="spellStart"/>
+      <w:r>
+        <w:rPr>
+          <w:b/>
+          <w:lang w:val="en-GB"/>
+        </w:rPr>
+        <w:t>addin</w:t>
+      </w:r>
+      <w:proofErr w:type="spellEnd"/>
+      <w:r>
+        <w:rPr>
+          <w:b/>
+          <w:lang w:val="en-GB"/>
+        </w:rPr>
+        <w:t>-folder</w:t>
+      </w:r>
+      <w:r>
+        <w:rPr>
+          <w:lang w:val="en-GB"/>
+        </w:rPr>
+        <w:t xml:space="preserve">. If one desires greater control over registrations one can implement </w:t>
+      </w:r>
+      <w:proofErr w:type="spellStart"/>
+      <w:r>
+        <w:rPr>
+          <w:rFonts w:ascii="Consolas" w:hAnsi="Consolas" w:cs="Consolas"/>
+          <w:color w:val="2B91AF"/>
+          <w:sz w:val="19"/>
+          <w:szCs w:val="19"/>
+          <w:highlight w:val="white"/>
+          <w:lang w:val="en-GB"/>
+        </w:rPr>
+        <w:t>IEnovaApiModule</w:t>
+      </w:r>
+      <w:proofErr w:type="spellEnd"/>
+      <w:r>
+        <w:rPr>
+          <w:rFonts w:ascii="Consolas" w:hAnsi="Consolas" w:cs="Consolas"/>
+          <w:color w:val="2B91AF"/>
+          <w:sz w:val="19"/>
+          <w:szCs w:val="19"/>
+          <w:lang w:val="en-GB"/>
+        </w:rPr>
+        <w:t xml:space="preserve"> </w:t>
+      </w:r>
+      <w:r>
+        <w:rPr>
+          <w:lang w:val="en-GB"/>
+        </w:rPr>
+        <w:t xml:space="preserve">and write custom registration code. It is possible to specify a priority on these modules. A higher number on the priority property </w:t>
+      </w:r>
+      <w:r>
+        <w:rPr>
+          <w:lang w:val="en-GB"/>
+        </w:rPr>
+        <w:t>will mean that the module is loaded after other modules with lower priority, which makes it possible to overwrite previous registrations. The default module h</w:t>
+      </w:r>
+      <w:bookmarkStart w:id="39" w:name="_GoBack"/>
       <w:bookmarkEnd w:id="39"/>
-    </w:p>
-    <w:p>
-      <w:pPr>
-        <w:rPr>
-          <w:lang w:val="en-GB"/>
-        </w:rPr>
-      </w:pPr>
-      <w:r>
-        <w:rPr>
-          <w:lang w:val="en-GB"/>
-        </w:rPr>
-        <w:t xml:space="preserve">By default, all types with names that end in Mapper, Model or Service, as well as all types that implement Controller, will be registered in </w:t>
-      </w:r>
-      <w:proofErr w:type="spellStart"/>
-      <w:r>
-        <w:rPr>
-          <w:lang w:val="en-GB"/>
-        </w:rPr>
-        <w:t>Autofac</w:t>
-      </w:r>
-      <w:proofErr w:type="spellEnd"/>
-      <w:r>
-        <w:rPr>
-          <w:lang w:val="en-GB"/>
-        </w:rPr>
-        <w:t xml:space="preserve">. That includes types in </w:t>
-      </w:r>
-      <w:proofErr w:type="spellStart"/>
-      <w:r>
-        <w:rPr>
-          <w:b/>
-          <w:lang w:val="en-GB"/>
-        </w:rPr>
-        <w:t>addin</w:t>
-      </w:r>
-      <w:proofErr w:type="spellEnd"/>
-      <w:r>
-        <w:rPr>
-          <w:b/>
-          <w:lang w:val="en-GB"/>
-        </w:rPr>
-        <w:t>-folder</w:t>
-      </w:r>
-      <w:r>
-        <w:rPr>
-          <w:lang w:val="en-GB"/>
-        </w:rPr>
-        <w:t xml:space="preserve">. If one desires greater control over registrations one can implement </w:t>
-      </w:r>
-      <w:proofErr w:type="spellStart"/>
-      <w:r>
-        <w:rPr>
-          <w:rFonts w:ascii="Consolas" w:hAnsi="Consolas" w:cs="Consolas"/>
-          <w:color w:val="2B91AF"/>
-          <w:sz w:val="19"/>
-          <w:szCs w:val="19"/>
-          <w:highlight w:val="white"/>
-          <w:lang w:val="en-GB"/>
-        </w:rPr>
-        <w:t>IEnovaApiModule</w:t>
-      </w:r>
-      <w:proofErr w:type="spellEnd"/>
-      <w:r>
-        <w:rPr>
-          <w:rFonts w:ascii="Consolas" w:hAnsi="Consolas" w:cs="Consolas"/>
-          <w:color w:val="2B91AF"/>
-          <w:sz w:val="19"/>
-          <w:szCs w:val="19"/>
-          <w:lang w:val="en-GB"/>
-        </w:rPr>
-        <w:t xml:space="preserve"> </w:t>
-      </w:r>
-      <w:r>
-        <w:rPr>
-          <w:lang w:val="en-GB"/>
-        </w:rPr>
-        <w:t xml:space="preserve">and write custom registration code. It is possible to specify a priority on these modules. A higher number on the priority property </w:t>
-      </w:r>
-      <w:r>
-        <w:rPr>
-          <w:lang w:val="en-GB"/>
-        </w:rPr>
-        <w:t xml:space="preserve">will mean that the module is loaded after other modules with lower priority, which makes it possible to overwrite previous registrations. The default module has a priority of 0. </w:t>
+      <w:r>
+        <w:rPr>
+          <w:lang w:val="en-GB"/>
+        </w:rPr>
+        <w:t xml:space="preserve">as a priority of 0. </w:t>
       </w:r>
     </w:p>
     <w:sectPr>
@@ -15804,7 +15674,7 @@
 </file>
 
 <file path=customXml/itemProps1.xml><?xml version="1.0" encoding="utf-8"?>
-<ds:datastoreItem xmlns:ds="http://schemas.openxmlformats.org/officeDocument/2006/customXml" ds:itemID="{66840933-23EF-4244-9E6E-97408D285A21}">
+<ds:datastoreItem xmlns:ds="http://schemas.openxmlformats.org/officeDocument/2006/customXml" ds:itemID="{119547EA-0BB7-4B4C-9677-E13A40ACB1D8}">
   <ds:schemaRefs>
     <ds:schemaRef ds:uri="http://schemas.openxmlformats.org/officeDocument/2006/bibliography"/>
   </ds:schemaRefs>

</xml_diff>

<commit_message>
And filter in documentation
</commit_message>
<xml_diff>
--- a/Docs/Wipcore eNova API Documentation.docx
+++ b/Docs/Wipcore eNova API Documentation.docx
@@ -3138,14 +3138,7 @@
           <w:b/>
           <w:lang w:val="en-GB"/>
         </w:rPr>
-        <w:t>2017-11-14</w:t>
-      </w:r>
-      <w:r>
-        <w:rPr>
-          <w:b/>
-          <w:lang w:val="en-GB"/>
-        </w:rPr>
-        <w:t xml:space="preserve">: </w:t>
+        <w:t xml:space="preserve">2017-11-14: </w:t>
       </w:r>
       <w:r>
         <w:rPr>
@@ -4354,68 +4347,109 @@
         <w:rPr>
           <w:lang w:val="en-GB"/>
         </w:rPr>
-        <w:t xml:space="preserve">Note: properties that exists on the item directly (for example as a column in the database) can be filtered on, while </w:t>
-      </w:r>
-      <w:r>
-        <w:rPr>
-          <w:i/>
-          <w:lang w:val="en-GB"/>
-        </w:rPr>
-        <w:t xml:space="preserve">computed </w:t>
-      </w:r>
-      <w:r>
-        <w:rPr>
-          <w:lang w:val="en-GB"/>
-        </w:rPr>
-        <w:t xml:space="preserve">properties that are calculated for every request might not always work. See section about extensions, </w:t>
-      </w:r>
-      <w:proofErr w:type="spellStart"/>
-      <w:r>
-        <w:rPr>
-          <w:lang w:val="en-GB"/>
-        </w:rPr>
-        <w:t>IPropertyMapper</w:t>
-      </w:r>
-      <w:proofErr w:type="spellEnd"/>
-      <w:r>
-        <w:rPr>
-          <w:lang w:val="en-GB"/>
-        </w:rPr>
-        <w:t xml:space="preserve"> and </w:t>
-      </w:r>
-      <w:proofErr w:type="spellStart"/>
-      <w:r>
-        <w:rPr>
-          <w:lang w:val="en-GB"/>
-        </w:rPr>
-        <w:t>ICmoPro</w:t>
-      </w:r>
-      <w:r>
-        <w:rPr>
-          <w:lang w:val="en-GB"/>
-        </w:rPr>
-        <w:t>perty</w:t>
-      </w:r>
-      <w:proofErr w:type="spellEnd"/>
-      <w:r>
-        <w:rPr>
-          <w:lang w:val="en-GB"/>
-        </w:rPr>
-        <w:t xml:space="preserve"> as well as </w:t>
-      </w:r>
-      <w:r>
-        <w:rPr>
-          <w:i/>
-          <w:lang w:val="en-GB"/>
-        </w:rPr>
-        <w:t xml:space="preserve">special properties </w:t>
-      </w:r>
-      <w:r>
-        <w:rPr>
-          <w:lang w:val="en-GB"/>
-        </w:rPr>
-        <w:t>below.</w:t>
-      </w:r>
+        <w:t xml:space="preserve">Filters can be combined with AND or </w:t>
+      </w:r>
+      <w:proofErr w:type="spellStart"/>
+      <w:r>
+        <w:rPr>
+          <w:lang w:val="en-GB"/>
+        </w:rPr>
+        <w:t>OR</w:t>
+      </w:r>
+      <w:proofErr w:type="spellEnd"/>
+      <w:r>
+        <w:rPr>
+          <w:lang w:val="en-GB"/>
+        </w:rPr>
+        <w:t xml:space="preserve">: </w:t>
+      </w:r>
+      <w:r>
+        <w:rPr>
+          <w:b/>
+          <w:lang w:val="en-GB"/>
+        </w:rPr>
+        <w:t>/</w:t>
+      </w:r>
+      <w:proofErr w:type="spellStart"/>
+      <w:r>
+        <w:rPr>
+          <w:b/>
+          <w:lang w:val="en-GB"/>
+        </w:rPr>
+        <w:t>api</w:t>
+      </w:r>
+      <w:proofErr w:type="spellEnd"/>
+      <w:r>
+        <w:rPr>
+          <w:b/>
+          <w:lang w:val="en-GB"/>
+        </w:rPr>
+        <w:t>/</w:t>
+      </w:r>
+      <w:proofErr w:type="spellStart"/>
+      <w:proofErr w:type="gramStart"/>
+      <w:r>
+        <w:rPr>
+          <w:b/>
+          <w:lang w:val="en-GB"/>
+        </w:rPr>
+        <w:t>products?</w:t>
+      </w:r>
+      <w:proofErr w:type="gramEnd"/>
+      <w:r>
+        <w:rPr>
+          <w:b/>
+          <w:lang w:val="en-GB"/>
+        </w:rPr>
+        <w:t>filter</w:t>
+      </w:r>
+      <w:proofErr w:type="spellEnd"/>
+      <w:r>
+        <w:rPr>
+          <w:b/>
+          <w:lang w:val="en-GB"/>
+        </w:rPr>
+        <w:t>=</w:t>
+      </w:r>
+      <w:proofErr w:type="spellStart"/>
+      <w:r>
+        <w:rPr>
+          <w:b/>
+          <w:lang w:val="en-GB"/>
+        </w:rPr>
+        <w:t>DefaultSection.Name</w:t>
+      </w:r>
+      <w:proofErr w:type="spellEnd"/>
+      <w:r>
+        <w:rPr>
+          <w:b/>
+          <w:lang w:val="en-GB"/>
+        </w:rPr>
+        <w:t>=Shoe*</w:t>
+      </w:r>
+      <w:r>
+        <w:rPr>
+          <w:b/>
+          <w:lang w:val="en-GB"/>
+        </w:rPr>
+        <w:t xml:space="preserve"> AND </w:t>
+      </w:r>
+      <w:r>
+        <w:rPr>
+          <w:b/>
+          <w:lang w:val="en-GB"/>
+        </w:rPr>
+        <w:t>Name=</w:t>
+      </w:r>
+      <w:r>
+        <w:rPr>
+          <w:b/>
+          <w:lang w:val="en-GB"/>
+        </w:rPr>
+        <w:t>NiceBoots</w:t>
+      </w:r>
+      <w:bookmarkStart w:id="8" w:name="_GoBack"/>
+      <w:bookmarkEnd w:id="8"/>
     </w:p>
     <w:p>
       <w:pPr>
@@ -4425,28 +4459,72 @@
           <w:lang w:val="en-GB"/>
         </w:rPr>
       </w:pPr>
-    </w:p>
-    <w:p>
-      <w:pPr>
-        <w:pStyle w:val="Heading2"/>
-        <w:rPr>
-          <w:lang w:val="en-GB"/>
-        </w:rPr>
-      </w:pPr>
-      <w:bookmarkStart w:id="8" w:name="_Toc453832585"/>
-      <w:r>
-        <w:rPr>
-          <w:lang w:val="en-GB"/>
-        </w:rPr>
-        <w:t>Sort</w:t>
-      </w:r>
-      <w:r>
-        <w:rPr>
-          <w:lang w:val="en-GB"/>
-        </w:rPr>
-        <w:t>ing</w:t>
-      </w:r>
-      <w:bookmarkEnd w:id="8"/>
+      <w:r>
+        <w:rPr>
+          <w:lang w:val="en-GB"/>
+        </w:rPr>
+        <w:t xml:space="preserve">Note: properties that exists on the item directly (for example as a column in the database) can be filtered on, while </w:t>
+      </w:r>
+      <w:r>
+        <w:rPr>
+          <w:i/>
+          <w:lang w:val="en-GB"/>
+        </w:rPr>
+        <w:t xml:space="preserve">computed </w:t>
+      </w:r>
+      <w:r>
+        <w:rPr>
+          <w:lang w:val="en-GB"/>
+        </w:rPr>
+        <w:t xml:space="preserve">properties that are calculated for every request might not always work. See section about extensions, </w:t>
+      </w:r>
+      <w:proofErr w:type="spellStart"/>
+      <w:r>
+        <w:rPr>
+          <w:lang w:val="en-GB"/>
+        </w:rPr>
+        <w:t>IPropertyMapper</w:t>
+      </w:r>
+      <w:proofErr w:type="spellEnd"/>
+      <w:r>
+        <w:rPr>
+          <w:lang w:val="en-GB"/>
+        </w:rPr>
+        <w:t xml:space="preserve"> and </w:t>
+      </w:r>
+      <w:proofErr w:type="spellStart"/>
+      <w:r>
+        <w:rPr>
+          <w:lang w:val="en-GB"/>
+        </w:rPr>
+        <w:t>ICmoPro</w:t>
+      </w:r>
+      <w:r>
+        <w:rPr>
+          <w:lang w:val="en-GB"/>
+        </w:rPr>
+        <w:t>perty</w:t>
+      </w:r>
+      <w:proofErr w:type="spellEnd"/>
+      <w:r>
+        <w:rPr>
+          <w:lang w:val="en-GB"/>
+        </w:rPr>
+        <w:t xml:space="preserve"> as well as </w:t>
+      </w:r>
+      <w:r>
+        <w:rPr>
+          <w:i/>
+          <w:lang w:val="en-GB"/>
+        </w:rPr>
+        <w:t xml:space="preserve">special properties </w:t>
+      </w:r>
+      <w:r>
+        <w:rPr>
+          <w:lang w:val="en-GB"/>
+        </w:rPr>
+        <w:t>below.</w:t>
+      </w:r>
     </w:p>
     <w:p>
       <w:pPr>
@@ -4456,196 +4534,28 @@
           <w:lang w:val="en-GB"/>
         </w:rPr>
       </w:pPr>
-      <w:r>
-        <w:rPr>
-          <w:lang w:val="en-GB"/>
-        </w:rPr>
-        <w:t xml:space="preserve">Sorting works much like filters. </w:t>
-      </w:r>
-      <w:r>
-        <w:rPr>
-          <w:lang w:val="en-GB"/>
-        </w:rPr>
-        <w:t xml:space="preserve">For example </w:t>
-      </w:r>
-      <w:r>
-        <w:rPr>
-          <w:b/>
-          <w:lang w:val="en-GB"/>
-        </w:rPr>
-        <w:t>/</w:t>
-      </w:r>
-      <w:proofErr w:type="spellStart"/>
-      <w:r>
-        <w:rPr>
-          <w:b/>
-          <w:lang w:val="en-GB"/>
-        </w:rPr>
-        <w:t>api</w:t>
-      </w:r>
-      <w:proofErr w:type="spellEnd"/>
-      <w:r>
-        <w:rPr>
-          <w:b/>
-          <w:lang w:val="en-GB"/>
-        </w:rPr>
-        <w:t>/</w:t>
-      </w:r>
-      <w:proofErr w:type="spellStart"/>
-      <w:proofErr w:type="gramStart"/>
-      <w:r>
-        <w:rPr>
-          <w:b/>
-          <w:lang w:val="en-GB"/>
-        </w:rPr>
-        <w:t>products?sort</w:t>
-      </w:r>
-      <w:proofErr w:type="spellEnd"/>
-      <w:proofErr w:type="gramEnd"/>
-      <w:r>
-        <w:rPr>
-          <w:b/>
-          <w:lang w:val="en-GB"/>
-        </w:rPr>
-        <w:t xml:space="preserve">=Name </w:t>
-      </w:r>
-      <w:r>
-        <w:rPr>
-          <w:lang w:val="en-GB"/>
-        </w:rPr>
-        <w:t xml:space="preserve">sorts products according to name, while </w:t>
-      </w:r>
-      <w:r>
-        <w:rPr>
-          <w:b/>
-          <w:lang w:val="en-GB"/>
-        </w:rPr>
-        <w:t>/</w:t>
-      </w:r>
-      <w:proofErr w:type="spellStart"/>
-      <w:r>
-        <w:rPr>
-          <w:b/>
-          <w:lang w:val="en-GB"/>
-        </w:rPr>
-        <w:t>api</w:t>
-      </w:r>
-      <w:proofErr w:type="spellEnd"/>
-      <w:r>
-        <w:rPr>
-          <w:b/>
-          <w:lang w:val="en-GB"/>
-        </w:rPr>
-        <w:t>/</w:t>
-      </w:r>
-      <w:proofErr w:type="spellStart"/>
-      <w:r>
-        <w:rPr>
-          <w:b/>
-          <w:lang w:val="en-GB"/>
-        </w:rPr>
-        <w:t>products?sort</w:t>
-      </w:r>
-      <w:proofErr w:type="spellEnd"/>
-      <w:r>
-        <w:rPr>
-          <w:b/>
-          <w:lang w:val="en-GB"/>
-        </w:rPr>
-        <w:t xml:space="preserve">=Name </w:t>
-      </w:r>
-      <w:proofErr w:type="spellStart"/>
-      <w:r>
-        <w:rPr>
-          <w:b/>
-          <w:lang w:val="en-GB"/>
-        </w:rPr>
-        <w:t>desc</w:t>
-      </w:r>
-      <w:proofErr w:type="spellEnd"/>
-      <w:r>
-        <w:rPr>
-          <w:b/>
-          <w:lang w:val="en-GB"/>
-        </w:rPr>
-        <w:t xml:space="preserve"> </w:t>
-      </w:r>
-      <w:r>
-        <w:rPr>
-          <w:lang w:val="en-GB"/>
-        </w:rPr>
-        <w:t>sort the products in the opposite order.</w:t>
-      </w:r>
-      <w:r>
-        <w:rPr>
-          <w:b/>
-          <w:lang w:val="en-GB"/>
-        </w:rPr>
-        <w:t xml:space="preserve"> </w:t>
-      </w:r>
-      <w:r>
-        <w:rPr>
-          <w:b/>
-          <w:lang w:val="en-GB"/>
-        </w:rPr>
-        <w:t>/</w:t>
-      </w:r>
-      <w:proofErr w:type="spellStart"/>
-      <w:r>
-        <w:rPr>
-          <w:b/>
-          <w:lang w:val="en-GB"/>
-        </w:rPr>
-        <w:t>api</w:t>
-      </w:r>
-      <w:proofErr w:type="spellEnd"/>
-      <w:r>
-        <w:rPr>
-          <w:b/>
-          <w:lang w:val="en-GB"/>
-        </w:rPr>
-        <w:t>/</w:t>
-      </w:r>
-      <w:proofErr w:type="spellStart"/>
-      <w:proofErr w:type="gramStart"/>
-      <w:r>
-        <w:rPr>
-          <w:b/>
-          <w:lang w:val="en-GB"/>
-        </w:rPr>
-        <w:t>products?sort</w:t>
-      </w:r>
-      <w:proofErr w:type="spellEnd"/>
-      <w:proofErr w:type="gramEnd"/>
-      <w:r>
-        <w:rPr>
-          <w:b/>
-          <w:lang w:val="en-GB"/>
-        </w:rPr>
-        <w:t>=</w:t>
-      </w:r>
-      <w:proofErr w:type="spellStart"/>
-      <w:r>
-        <w:rPr>
-          <w:b/>
-          <w:lang w:val="en-GB"/>
-        </w:rPr>
-        <w:t>Name,Identifier</w:t>
-      </w:r>
-      <w:proofErr w:type="spellEnd"/>
-      <w:r>
-        <w:rPr>
-          <w:b/>
-          <w:lang w:val="en-GB"/>
-        </w:rPr>
-        <w:t xml:space="preserve"> </w:t>
-      </w:r>
-      <w:r>
-        <w:rPr>
-          <w:lang w:val="en-GB"/>
-        </w:rPr>
-        <w:t>sorts first on Name, then on Identifier.</w:t>
-      </w:r>
+    </w:p>
+    <w:p>
+      <w:pPr>
+        <w:pStyle w:val="Heading2"/>
+        <w:rPr>
+          <w:lang w:val="en-GB"/>
+        </w:rPr>
+      </w:pPr>
+      <w:bookmarkStart w:id="9" w:name="_Toc453832585"/>
+      <w:r>
+        <w:rPr>
+          <w:lang w:val="en-GB"/>
+        </w:rPr>
+        <w:t>Sort</w:t>
+      </w:r>
+      <w:r>
+        <w:rPr>
+          <w:lang w:val="en-GB"/>
+        </w:rPr>
+        <w:t>ing</w:t>
+      </w:r>
+      <w:bookmarkEnd w:id="9"/>
     </w:p>
     <w:p>
       <w:pPr>
@@ -4655,22 +4565,196 @@
           <w:lang w:val="en-GB"/>
         </w:rPr>
       </w:pPr>
-    </w:p>
-    <w:p>
-      <w:pPr>
-        <w:pStyle w:val="Heading2"/>
-        <w:rPr>
-          <w:lang w:val="en-GB"/>
-        </w:rPr>
-      </w:pPr>
-      <w:bookmarkStart w:id="9" w:name="_Toc453832586"/>
-      <w:r>
-        <w:rPr>
-          <w:lang w:val="en-GB"/>
-        </w:rPr>
-        <w:t>Paging</w:t>
-      </w:r>
-      <w:bookmarkEnd w:id="9"/>
+      <w:r>
+        <w:rPr>
+          <w:lang w:val="en-GB"/>
+        </w:rPr>
+        <w:t xml:space="preserve">Sorting works much like filters. </w:t>
+      </w:r>
+      <w:r>
+        <w:rPr>
+          <w:lang w:val="en-GB"/>
+        </w:rPr>
+        <w:t xml:space="preserve">For example </w:t>
+      </w:r>
+      <w:r>
+        <w:rPr>
+          <w:b/>
+          <w:lang w:val="en-GB"/>
+        </w:rPr>
+        <w:t>/</w:t>
+      </w:r>
+      <w:proofErr w:type="spellStart"/>
+      <w:r>
+        <w:rPr>
+          <w:b/>
+          <w:lang w:val="en-GB"/>
+        </w:rPr>
+        <w:t>api</w:t>
+      </w:r>
+      <w:proofErr w:type="spellEnd"/>
+      <w:r>
+        <w:rPr>
+          <w:b/>
+          <w:lang w:val="en-GB"/>
+        </w:rPr>
+        <w:t>/</w:t>
+      </w:r>
+      <w:proofErr w:type="spellStart"/>
+      <w:proofErr w:type="gramStart"/>
+      <w:r>
+        <w:rPr>
+          <w:b/>
+          <w:lang w:val="en-GB"/>
+        </w:rPr>
+        <w:t>products?sort</w:t>
+      </w:r>
+      <w:proofErr w:type="spellEnd"/>
+      <w:proofErr w:type="gramEnd"/>
+      <w:r>
+        <w:rPr>
+          <w:b/>
+          <w:lang w:val="en-GB"/>
+        </w:rPr>
+        <w:t xml:space="preserve">=Name </w:t>
+      </w:r>
+      <w:r>
+        <w:rPr>
+          <w:lang w:val="en-GB"/>
+        </w:rPr>
+        <w:t xml:space="preserve">sorts products according to name, while </w:t>
+      </w:r>
+      <w:r>
+        <w:rPr>
+          <w:b/>
+          <w:lang w:val="en-GB"/>
+        </w:rPr>
+        <w:t>/</w:t>
+      </w:r>
+      <w:proofErr w:type="spellStart"/>
+      <w:r>
+        <w:rPr>
+          <w:b/>
+          <w:lang w:val="en-GB"/>
+        </w:rPr>
+        <w:t>api</w:t>
+      </w:r>
+      <w:proofErr w:type="spellEnd"/>
+      <w:r>
+        <w:rPr>
+          <w:b/>
+          <w:lang w:val="en-GB"/>
+        </w:rPr>
+        <w:t>/</w:t>
+      </w:r>
+      <w:proofErr w:type="spellStart"/>
+      <w:r>
+        <w:rPr>
+          <w:b/>
+          <w:lang w:val="en-GB"/>
+        </w:rPr>
+        <w:t>products?sort</w:t>
+      </w:r>
+      <w:proofErr w:type="spellEnd"/>
+      <w:r>
+        <w:rPr>
+          <w:b/>
+          <w:lang w:val="en-GB"/>
+        </w:rPr>
+        <w:t xml:space="preserve">=Name </w:t>
+      </w:r>
+      <w:proofErr w:type="spellStart"/>
+      <w:r>
+        <w:rPr>
+          <w:b/>
+          <w:lang w:val="en-GB"/>
+        </w:rPr>
+        <w:t>desc</w:t>
+      </w:r>
+      <w:proofErr w:type="spellEnd"/>
+      <w:r>
+        <w:rPr>
+          <w:b/>
+          <w:lang w:val="en-GB"/>
+        </w:rPr>
+        <w:t xml:space="preserve"> </w:t>
+      </w:r>
+      <w:r>
+        <w:rPr>
+          <w:lang w:val="en-GB"/>
+        </w:rPr>
+        <w:t>sort the products in the opposite order.</w:t>
+      </w:r>
+      <w:r>
+        <w:rPr>
+          <w:b/>
+          <w:lang w:val="en-GB"/>
+        </w:rPr>
+        <w:t xml:space="preserve"> </w:t>
+      </w:r>
+      <w:r>
+        <w:rPr>
+          <w:b/>
+          <w:lang w:val="en-GB"/>
+        </w:rPr>
+        <w:t>/</w:t>
+      </w:r>
+      <w:proofErr w:type="spellStart"/>
+      <w:r>
+        <w:rPr>
+          <w:b/>
+          <w:lang w:val="en-GB"/>
+        </w:rPr>
+        <w:t>api</w:t>
+      </w:r>
+      <w:proofErr w:type="spellEnd"/>
+      <w:r>
+        <w:rPr>
+          <w:b/>
+          <w:lang w:val="en-GB"/>
+        </w:rPr>
+        <w:t>/</w:t>
+      </w:r>
+      <w:proofErr w:type="spellStart"/>
+      <w:proofErr w:type="gramStart"/>
+      <w:r>
+        <w:rPr>
+          <w:b/>
+          <w:lang w:val="en-GB"/>
+        </w:rPr>
+        <w:t>products?sort</w:t>
+      </w:r>
+      <w:proofErr w:type="spellEnd"/>
+      <w:proofErr w:type="gramEnd"/>
+      <w:r>
+        <w:rPr>
+          <w:b/>
+          <w:lang w:val="en-GB"/>
+        </w:rPr>
+        <w:t>=</w:t>
+      </w:r>
+      <w:proofErr w:type="spellStart"/>
+      <w:r>
+        <w:rPr>
+          <w:b/>
+          <w:lang w:val="en-GB"/>
+        </w:rPr>
+        <w:t>Name,Identifier</w:t>
+      </w:r>
+      <w:proofErr w:type="spellEnd"/>
+      <w:r>
+        <w:rPr>
+          <w:b/>
+          <w:lang w:val="en-GB"/>
+        </w:rPr>
+        <w:t xml:space="preserve"> </w:t>
+      </w:r>
+      <w:r>
+        <w:rPr>
+          <w:lang w:val="en-GB"/>
+        </w:rPr>
+        <w:t>sorts first on Name, then on Identifier.</w:t>
+      </w:r>
     </w:p>
     <w:p>
       <w:pPr>
@@ -4680,85 +4764,22 @@
           <w:lang w:val="en-GB"/>
         </w:rPr>
       </w:pPr>
-      <w:r>
-        <w:rPr>
-          <w:lang w:val="en-GB"/>
-        </w:rPr>
-        <w:t xml:space="preserve">If the response contains many products, paging might be needed. The </w:t>
-      </w:r>
-      <w:r>
-        <w:rPr>
-          <w:b/>
-          <w:lang w:val="en-GB"/>
-        </w:rPr>
-        <w:t xml:space="preserve">size </w:t>
-      </w:r>
-      <w:r>
-        <w:rPr>
-          <w:lang w:val="en-GB"/>
-        </w:rPr>
-        <w:t xml:space="preserve">parameter specifies how many items should be returned in each chunk, while the </w:t>
-      </w:r>
-      <w:r>
-        <w:rPr>
-          <w:b/>
-          <w:lang w:val="en-GB"/>
-        </w:rPr>
-        <w:t xml:space="preserve">page </w:t>
-      </w:r>
-      <w:r>
-        <w:rPr>
-          <w:lang w:val="en-GB"/>
-        </w:rPr>
-        <w:t xml:space="preserve">parameter specifies which numbered page to return. </w:t>
-      </w:r>
-      <w:r>
-        <w:rPr>
-          <w:b/>
-          <w:lang w:val="en-GB"/>
-        </w:rPr>
-        <w:t>/</w:t>
-      </w:r>
-      <w:proofErr w:type="spellStart"/>
-      <w:r>
-        <w:rPr>
-          <w:b/>
-          <w:lang w:val="en-GB"/>
-        </w:rPr>
-        <w:t>api</w:t>
-      </w:r>
-      <w:proofErr w:type="spellEnd"/>
-      <w:r>
-        <w:rPr>
-          <w:b/>
-          <w:lang w:val="en-GB"/>
-        </w:rPr>
-        <w:t>/</w:t>
-      </w:r>
-      <w:proofErr w:type="spellStart"/>
-      <w:proofErr w:type="gramStart"/>
-      <w:r>
-        <w:rPr>
-          <w:b/>
-          <w:lang w:val="en-GB"/>
-        </w:rPr>
-        <w:t>products?size</w:t>
-      </w:r>
-      <w:proofErr w:type="spellEnd"/>
-      <w:proofErr w:type="gramEnd"/>
-      <w:r>
-        <w:rPr>
-          <w:b/>
-          <w:lang w:val="en-GB"/>
-        </w:rPr>
-        <w:t xml:space="preserve">=20&amp;page=2 </w:t>
-      </w:r>
-      <w:r>
-        <w:rPr>
-          <w:lang w:val="en-GB"/>
-        </w:rPr>
-        <w:t>would return products 20-40 in a list, for example.</w:t>
-      </w:r>
+    </w:p>
+    <w:p>
+      <w:pPr>
+        <w:pStyle w:val="Heading2"/>
+        <w:rPr>
+          <w:lang w:val="en-GB"/>
+        </w:rPr>
+      </w:pPr>
+      <w:bookmarkStart w:id="10" w:name="_Toc453832586"/>
+      <w:r>
+        <w:rPr>
+          <w:lang w:val="en-GB"/>
+        </w:rPr>
+        <w:t>Paging</w:t>
+      </w:r>
+      <w:bookmarkEnd w:id="10"/>
     </w:p>
     <w:p>
       <w:pPr>
@@ -4772,7 +4793,80 @@
         <w:rPr>
           <w:lang w:val="en-GB"/>
         </w:rPr>
-        <w:t>The total number of objects, total number of pages, and links to the next/previous page of objects are included in the response headers.</w:t>
+        <w:t xml:space="preserve">If the response contains many products, paging might be needed. The </w:t>
+      </w:r>
+      <w:r>
+        <w:rPr>
+          <w:b/>
+          <w:lang w:val="en-GB"/>
+        </w:rPr>
+        <w:t xml:space="preserve">size </w:t>
+      </w:r>
+      <w:r>
+        <w:rPr>
+          <w:lang w:val="en-GB"/>
+        </w:rPr>
+        <w:t xml:space="preserve">parameter specifies how many items should be returned in each chunk, while the </w:t>
+      </w:r>
+      <w:r>
+        <w:rPr>
+          <w:b/>
+          <w:lang w:val="en-GB"/>
+        </w:rPr>
+        <w:t xml:space="preserve">page </w:t>
+      </w:r>
+      <w:r>
+        <w:rPr>
+          <w:lang w:val="en-GB"/>
+        </w:rPr>
+        <w:t xml:space="preserve">parameter specifies which numbered page to return. </w:t>
+      </w:r>
+      <w:r>
+        <w:rPr>
+          <w:b/>
+          <w:lang w:val="en-GB"/>
+        </w:rPr>
+        <w:t>/</w:t>
+      </w:r>
+      <w:proofErr w:type="spellStart"/>
+      <w:r>
+        <w:rPr>
+          <w:b/>
+          <w:lang w:val="en-GB"/>
+        </w:rPr>
+        <w:t>api</w:t>
+      </w:r>
+      <w:proofErr w:type="spellEnd"/>
+      <w:r>
+        <w:rPr>
+          <w:b/>
+          <w:lang w:val="en-GB"/>
+        </w:rPr>
+        <w:t>/</w:t>
+      </w:r>
+      <w:proofErr w:type="spellStart"/>
+      <w:proofErr w:type="gramStart"/>
+      <w:r>
+        <w:rPr>
+          <w:b/>
+          <w:lang w:val="en-GB"/>
+        </w:rPr>
+        <w:t>products?size</w:t>
+      </w:r>
+      <w:proofErr w:type="spellEnd"/>
+      <w:proofErr w:type="gramEnd"/>
+      <w:r>
+        <w:rPr>
+          <w:b/>
+          <w:lang w:val="en-GB"/>
+        </w:rPr>
+        <w:t xml:space="preserve">=20&amp;page=2 </w:t>
+      </w:r>
+      <w:r>
+        <w:rPr>
+          <w:lang w:val="en-GB"/>
+        </w:rPr>
+        <w:t>would return products 20-40 in a list, for example.</w:t>
       </w:r>
     </w:p>
     <w:p>
@@ -4783,28 +4877,12 @@
           <w:lang w:val="en-GB"/>
         </w:rPr>
       </w:pPr>
-    </w:p>
-    <w:p>
-      <w:pPr>
-        <w:pStyle w:val="Heading2"/>
-        <w:rPr>
-          <w:lang w:val="en-GB"/>
-        </w:rPr>
-      </w:pPr>
-      <w:bookmarkStart w:id="10" w:name="_Toc453832587"/>
-      <w:r>
-        <w:rPr>
-          <w:lang w:val="en-GB"/>
-        </w:rPr>
-        <w:t>Selecting p</w:t>
-      </w:r>
-      <w:r>
-        <w:rPr>
-          <w:lang w:val="en-GB"/>
-        </w:rPr>
-        <w:t>roperties</w:t>
-      </w:r>
-      <w:bookmarkEnd w:id="10"/>
+      <w:r>
+        <w:rPr>
+          <w:lang w:val="en-GB"/>
+        </w:rPr>
+        <w:t>The total number of objects, total number of pages, and links to the next/previous page of objects are included in the response headers.</w:t>
+      </w:r>
     </w:p>
     <w:p>
       <w:pPr>
@@ -4814,88 +4892,28 @@
           <w:lang w:val="en-GB"/>
         </w:rPr>
       </w:pPr>
-      <w:r>
-        <w:rPr>
-          <w:lang w:val="en-GB"/>
-        </w:rPr>
-        <w:t xml:space="preserve">The </w:t>
-      </w:r>
-      <w:r>
-        <w:rPr>
-          <w:b/>
-          <w:lang w:val="en-GB"/>
-        </w:rPr>
-        <w:t xml:space="preserve">properties </w:t>
-      </w:r>
-      <w:r>
-        <w:rPr>
-          <w:lang w:val="en-GB"/>
-        </w:rPr>
-        <w:t xml:space="preserve">query parameter can be included to shape what data will be sent back in the response. </w:t>
-      </w:r>
-      <w:r>
-        <w:rPr>
-          <w:b/>
-          <w:lang w:val="en-GB"/>
-        </w:rPr>
-        <w:t>/</w:t>
-      </w:r>
-      <w:proofErr w:type="spellStart"/>
-      <w:r>
-        <w:rPr>
-          <w:b/>
-          <w:lang w:val="en-GB"/>
-        </w:rPr>
-        <w:t>api</w:t>
-      </w:r>
-      <w:proofErr w:type="spellEnd"/>
-      <w:r>
-        <w:rPr>
-          <w:b/>
-          <w:lang w:val="en-GB"/>
-        </w:rPr>
-        <w:t>/</w:t>
-      </w:r>
-      <w:proofErr w:type="spellStart"/>
-      <w:proofErr w:type="gramStart"/>
-      <w:r>
-        <w:rPr>
-          <w:b/>
-          <w:lang w:val="en-GB"/>
-        </w:rPr>
-        <w:t>products?properties</w:t>
-      </w:r>
-      <w:proofErr w:type="spellEnd"/>
-      <w:proofErr w:type="gramEnd"/>
-      <w:r>
-        <w:rPr>
-          <w:b/>
-          <w:lang w:val="en-GB"/>
-        </w:rPr>
-        <w:t>=</w:t>
-      </w:r>
-      <w:proofErr w:type="spellStart"/>
-      <w:r>
-        <w:rPr>
-          <w:b/>
-          <w:lang w:val="en-GB"/>
-        </w:rPr>
-        <w:t>Name,Identifier,DescriptionShort</w:t>
-      </w:r>
-      <w:proofErr w:type="spellEnd"/>
-      <w:r>
-        <w:rPr>
-          <w:b/>
-          <w:lang w:val="en-GB"/>
-        </w:rPr>
-        <w:t xml:space="preserve"> </w:t>
-      </w:r>
-      <w:r>
-        <w:rPr>
-          <w:lang w:val="en-GB"/>
-        </w:rPr>
-        <w:t xml:space="preserve">will return the three named properties. </w:t>
-      </w:r>
+    </w:p>
+    <w:p>
+      <w:pPr>
+        <w:pStyle w:val="Heading2"/>
+        <w:rPr>
+          <w:lang w:val="en-GB"/>
+        </w:rPr>
+      </w:pPr>
+      <w:bookmarkStart w:id="11" w:name="_Toc453832587"/>
+      <w:r>
+        <w:rPr>
+          <w:lang w:val="en-GB"/>
+        </w:rPr>
+        <w:t>Selecting p</w:t>
+      </w:r>
+      <w:r>
+        <w:rPr>
+          <w:lang w:val="en-GB"/>
+        </w:rPr>
+        <w:t>roperties</w:t>
+      </w:r>
+      <w:bookmarkEnd w:id="11"/>
     </w:p>
     <w:p>
       <w:pPr>
@@ -4909,20 +4927,20 @@
         <w:rPr>
           <w:lang w:val="en-GB"/>
         </w:rPr>
-        <w:t xml:space="preserve">It is also possible to add more properties to the standard result by using the operator </w:t>
-      </w:r>
-      <w:r>
-        <w:rPr>
-          <w:b/>
-          <w:lang w:val="en-GB"/>
-        </w:rPr>
-        <w:t>+</w:t>
-      </w:r>
-      <w:r>
-        <w:rPr>
-          <w:lang w:val="en-GB"/>
-        </w:rPr>
-        <w:t xml:space="preserve"> in this way: </w:t>
+        <w:t xml:space="preserve">The </w:t>
+      </w:r>
+      <w:r>
+        <w:rPr>
+          <w:b/>
+          <w:lang w:val="en-GB"/>
+        </w:rPr>
+        <w:t xml:space="preserve">properties </w:t>
+      </w:r>
+      <w:r>
+        <w:rPr>
+          <w:lang w:val="en-GB"/>
+        </w:rPr>
+        <w:t xml:space="preserve">query parameter can be included to shape what data will be sent back in the response. </w:t>
       </w:r>
       <w:r>
         <w:rPr>
@@ -4965,21 +4983,13 @@
         </w:rPr>
         <w:t>=</w:t>
       </w:r>
-      <w:r>
-        <w:rPr>
-          <w:b/>
-          <w:i/>
-          <w:lang w:val="en-GB"/>
-        </w:rPr>
-        <w:t>+</w:t>
-      </w:r>
-      <w:proofErr w:type="spellStart"/>
-      <w:r>
-        <w:rPr>
-          <w:b/>
-          <w:lang w:val="en-GB"/>
-        </w:rPr>
-        <w:t>DescriptionShort</w:t>
+      <w:proofErr w:type="spellStart"/>
+      <w:r>
+        <w:rPr>
+          <w:b/>
+          <w:lang w:val="en-GB"/>
+        </w:rPr>
+        <w:t>Name,Identifier,DescriptionShort</w:t>
       </w:r>
       <w:proofErr w:type="spellEnd"/>
       <w:r>
@@ -4993,27 +5003,7 @@
         <w:rPr>
           <w:lang w:val="en-GB"/>
         </w:rPr>
-        <w:t xml:space="preserve">which will include </w:t>
-      </w:r>
-      <w:proofErr w:type="spellStart"/>
-      <w:r>
-        <w:rPr>
-          <w:lang w:val="en-GB"/>
-        </w:rPr>
-        <w:t>DescriptionShort</w:t>
-      </w:r>
-      <w:proofErr w:type="spellEnd"/>
-      <w:r>
-        <w:rPr>
-          <w:lang w:val="en-GB"/>
-        </w:rPr>
-        <w:t xml:space="preserve"> as well as default properties in the response.</w:t>
-      </w:r>
-      <w:r>
-        <w:rPr>
-          <w:lang w:val="en-GB"/>
-        </w:rPr>
-        <w:t xml:space="preserve"> </w:t>
+        <w:t xml:space="preserve">will return the three named properties. </w:t>
       </w:r>
     </w:p>
     <w:p>
@@ -5028,6 +5018,125 @@
         <w:rPr>
           <w:lang w:val="en-GB"/>
         </w:rPr>
+        <w:t xml:space="preserve">It is also possible to add more properties to the standard result by using the operator </w:t>
+      </w:r>
+      <w:r>
+        <w:rPr>
+          <w:b/>
+          <w:lang w:val="en-GB"/>
+        </w:rPr>
+        <w:t>+</w:t>
+      </w:r>
+      <w:r>
+        <w:rPr>
+          <w:lang w:val="en-GB"/>
+        </w:rPr>
+        <w:t xml:space="preserve"> in this way: </w:t>
+      </w:r>
+      <w:r>
+        <w:rPr>
+          <w:b/>
+          <w:lang w:val="en-GB"/>
+        </w:rPr>
+        <w:t>/</w:t>
+      </w:r>
+      <w:proofErr w:type="spellStart"/>
+      <w:r>
+        <w:rPr>
+          <w:b/>
+          <w:lang w:val="en-GB"/>
+        </w:rPr>
+        <w:t>api</w:t>
+      </w:r>
+      <w:proofErr w:type="spellEnd"/>
+      <w:r>
+        <w:rPr>
+          <w:b/>
+          <w:lang w:val="en-GB"/>
+        </w:rPr>
+        <w:t>/</w:t>
+      </w:r>
+      <w:proofErr w:type="spellStart"/>
+      <w:proofErr w:type="gramStart"/>
+      <w:r>
+        <w:rPr>
+          <w:b/>
+          <w:lang w:val="en-GB"/>
+        </w:rPr>
+        <w:t>products?properties</w:t>
+      </w:r>
+      <w:proofErr w:type="spellEnd"/>
+      <w:proofErr w:type="gramEnd"/>
+      <w:r>
+        <w:rPr>
+          <w:b/>
+          <w:lang w:val="en-GB"/>
+        </w:rPr>
+        <w:t>=</w:t>
+      </w:r>
+      <w:r>
+        <w:rPr>
+          <w:b/>
+          <w:i/>
+          <w:lang w:val="en-GB"/>
+        </w:rPr>
+        <w:t>+</w:t>
+      </w:r>
+      <w:proofErr w:type="spellStart"/>
+      <w:r>
+        <w:rPr>
+          <w:b/>
+          <w:lang w:val="en-GB"/>
+        </w:rPr>
+        <w:t>DescriptionShort</w:t>
+      </w:r>
+      <w:proofErr w:type="spellEnd"/>
+      <w:r>
+        <w:rPr>
+          <w:b/>
+          <w:lang w:val="en-GB"/>
+        </w:rPr>
+        <w:t xml:space="preserve"> </w:t>
+      </w:r>
+      <w:r>
+        <w:rPr>
+          <w:lang w:val="en-GB"/>
+        </w:rPr>
+        <w:t xml:space="preserve">which will include </w:t>
+      </w:r>
+      <w:proofErr w:type="spellStart"/>
+      <w:r>
+        <w:rPr>
+          <w:lang w:val="en-GB"/>
+        </w:rPr>
+        <w:t>DescriptionShort</w:t>
+      </w:r>
+      <w:proofErr w:type="spellEnd"/>
+      <w:r>
+        <w:rPr>
+          <w:lang w:val="en-GB"/>
+        </w:rPr>
+        <w:t xml:space="preserve"> as well as default properties in the response.</w:t>
+      </w:r>
+      <w:r>
+        <w:rPr>
+          <w:lang w:val="en-GB"/>
+        </w:rPr>
+        <w:t xml:space="preserve"> </w:t>
+      </w:r>
+    </w:p>
+    <w:p>
+      <w:pPr>
+        <w:keepLines/>
+        <w:outlineLvl w:val="8"/>
+        <w:rPr>
+          <w:lang w:val="en-GB"/>
+        </w:rPr>
+      </w:pPr>
+      <w:r>
+        <w:rPr>
+          <w:lang w:val="en-GB"/>
+        </w:rPr>
         <w:t xml:space="preserve">To see all available properties, type: </w:t>
       </w:r>
       <w:r>
@@ -5056,77 +5165,63 @@
         <w:rPr>
           <w:lang w:val="en-GB"/>
         </w:rPr>
-        <w:t xml:space="preserve"> Note: requesting </w:t>
-      </w:r>
+        <w:t xml:space="preserve"> Note: requesting this many properties </w:t>
+      </w:r>
+      <w:r>
+        <w:rPr>
+          <w:lang w:val="en-GB"/>
+        </w:rPr>
+        <w:t>might</w:t>
+      </w:r>
+      <w:r>
+        <w:rPr>
+          <w:lang w:val="en-GB"/>
+        </w:rPr>
+        <w:t xml:space="preserve"> be slow, so it is only recommended for discovery purposes. </w:t>
+      </w:r>
+    </w:p>
+    <w:p>
+      <w:pPr>
+        <w:pStyle w:val="Heading2"/>
+        <w:rPr>
+          <w:lang w:val="en-GB"/>
+        </w:rPr>
+      </w:pPr>
+      <w:bookmarkStart w:id="12" w:name="_Toc453832588"/>
+      <w:r>
+        <w:rPr>
+          <w:lang w:val="en-GB"/>
+        </w:rPr>
+        <w:t>Special properties</w:t>
+      </w:r>
+      <w:bookmarkEnd w:id="12"/>
+    </w:p>
+    <w:p>
+      <w:pPr>
+        <w:rPr>
+          <w:lang w:val="en-GB"/>
+        </w:rPr>
+      </w:pPr>
+      <w:r>
+        <w:rPr>
+          <w:lang w:val="en-GB"/>
+        </w:rPr>
+        <w:t xml:space="preserve">Besides properties directly on the objects (like </w:t>
+      </w:r>
+      <w:proofErr w:type="spellStart"/>
       <w:proofErr w:type="gramStart"/>
       <w:r>
         <w:rPr>
           <w:lang w:val="en-GB"/>
         </w:rPr>
-        <w:t>this many properties</w:t>
-      </w:r>
+        <w:t>Name,Identifier</w:t>
+      </w:r>
+      <w:proofErr w:type="spellEnd"/>
       <w:proofErr w:type="gramEnd"/>
       <w:r>
         <w:rPr>
           <w:lang w:val="en-GB"/>
         </w:rPr>
-        <w:t xml:space="preserve"> </w:t>
-      </w:r>
-      <w:r>
-        <w:rPr>
-          <w:lang w:val="en-GB"/>
-        </w:rPr>
-        <w:t>might</w:t>
-      </w:r>
-      <w:r>
-        <w:rPr>
-          <w:lang w:val="en-GB"/>
-        </w:rPr>
-        <w:t xml:space="preserve"> be slow, so it is only recommended for discovery purposes. </w:t>
-      </w:r>
-    </w:p>
-    <w:p>
-      <w:pPr>
-        <w:pStyle w:val="Heading2"/>
-        <w:rPr>
-          <w:lang w:val="en-GB"/>
-        </w:rPr>
-      </w:pPr>
-      <w:bookmarkStart w:id="11" w:name="_Toc453832588"/>
-      <w:r>
-        <w:rPr>
-          <w:lang w:val="en-GB"/>
-        </w:rPr>
-        <w:t>Special properties</w:t>
-      </w:r>
-      <w:bookmarkEnd w:id="11"/>
-    </w:p>
-    <w:p>
-      <w:pPr>
-        <w:rPr>
-          <w:lang w:val="en-GB"/>
-        </w:rPr>
-      </w:pPr>
-      <w:r>
-        <w:rPr>
-          <w:lang w:val="en-GB"/>
-        </w:rPr>
-        <w:t xml:space="preserve">Besides properties directly on the objects (like </w:t>
-      </w:r>
-      <w:proofErr w:type="spellStart"/>
-      <w:proofErr w:type="gramStart"/>
-      <w:r>
-        <w:rPr>
-          <w:lang w:val="en-GB"/>
-        </w:rPr>
-        <w:t>Name,Identifier</w:t>
-      </w:r>
-      <w:proofErr w:type="spellEnd"/>
-      <w:proofErr w:type="gramEnd"/>
-      <w:r>
-        <w:rPr>
-          <w:lang w:val="en-GB"/>
-        </w:rPr>
         <w:t xml:space="preserve"> etc.), there are also </w:t>
       </w:r>
       <w:r>
@@ -5141,21 +5236,20 @@
         </w:rPr>
         <w:t xml:space="preserve"> Many of these properties can also be used when saving objects.</w:t>
       </w:r>
-      <w:bookmarkStart w:id="12" w:name="_GoBack"/>
-      <w:bookmarkEnd w:id="12"/>
-    </w:p>
-    <w:p>
-      <w:pPr>
-        <w:rPr>
-          <w:lang w:val="en-GB"/>
-        </w:rPr>
-      </w:pPr>
-      <w:proofErr w:type="spellStart"/>
-      <w:r>
-        <w:rPr>
-          <w:b/>
-          <w:lang w:val="en-GB"/>
-        </w:rPr>
+    </w:p>
+    <w:p>
+      <w:pPr>
+        <w:rPr>
+          <w:lang w:val="en-GB"/>
+        </w:rPr>
+      </w:pPr>
+      <w:proofErr w:type="spellStart"/>
+      <w:r>
+        <w:rPr>
+          <w:b/>
+          <w:lang w:val="en-GB"/>
+        </w:rPr>
+        <w:lastRenderedPageBreak/>
         <w:t>IsDiscounted</w:t>
       </w:r>
       <w:proofErr w:type="spellEnd"/>
@@ -5185,7 +5279,6 @@
           <w:b/>
           <w:lang w:val="en-GB"/>
         </w:rPr>
-        <w:lastRenderedPageBreak/>
         <w:t>ListPriceExclTax</w:t>
       </w:r>
       <w:proofErr w:type="spellEnd"/>
@@ -14842,6 +14935,7 @@
           <w:color w:val="000000"/>
           <w:sz w:val="19"/>
           <w:szCs w:val="19"/>
+          <w:lang w:val="en-GB"/>
         </w:rPr>
       </w:pPr>
       <w:r>
@@ -14850,44 +14944,127 @@
           <w:color w:val="2E75B6"/>
           <w:sz w:val="19"/>
           <w:szCs w:val="19"/>
-        </w:rPr>
-        <w:t xml:space="preserve">    </w:t>
-      </w:r>
+          <w:lang w:val="en-GB"/>
+        </w:rPr>
+        <w:t xml:space="preserve">    "</w:t>
+      </w:r>
+      <w:proofErr w:type="spellStart"/>
       <w:r>
         <w:rPr>
           <w:rFonts w:ascii="Consolas" w:hAnsi="Consolas" w:cs="Consolas"/>
           <w:color w:val="2E75B6"/>
           <w:sz w:val="19"/>
           <w:szCs w:val="19"/>
-        </w:rPr>
-        <w:t>"</w:t>
-      </w:r>
-      <w:proofErr w:type="spellStart"/>
+          <w:lang w:val="en-GB"/>
+        </w:rPr>
+        <w:t>thousandseparator</w:t>
+      </w:r>
+      <w:proofErr w:type="spellEnd"/>
       <w:r>
         <w:rPr>
           <w:rFonts w:ascii="Consolas" w:hAnsi="Consolas" w:cs="Consolas"/>
           <w:color w:val="2E75B6"/>
           <w:sz w:val="19"/>
           <w:szCs w:val="19"/>
-        </w:rPr>
-        <w:t>thousandseparator</w:t>
-      </w:r>
-      <w:proofErr w:type="spellEnd"/>
+          <w:lang w:val="en-GB"/>
+        </w:rPr>
+        <w:t>"</w:t>
+      </w:r>
+      <w:r>
+        <w:rPr>
+          <w:rFonts w:ascii="Consolas" w:hAnsi="Consolas" w:cs="Consolas"/>
+          <w:color w:val="000000"/>
+          <w:sz w:val="19"/>
+          <w:szCs w:val="19"/>
+          <w:lang w:val="en-GB"/>
+        </w:rPr>
+        <w:t xml:space="preserve">: </w:t>
+      </w:r>
+      <w:r>
+        <w:rPr>
+          <w:rFonts w:ascii="Consolas" w:hAnsi="Consolas" w:cs="Consolas"/>
+          <w:color w:val="A31515"/>
+          <w:sz w:val="19"/>
+          <w:szCs w:val="19"/>
+          <w:lang w:val="en-GB"/>
+        </w:rPr>
+        <w:t>","</w:t>
+      </w:r>
+      <w:r>
+        <w:rPr>
+          <w:rFonts w:ascii="Consolas" w:hAnsi="Consolas" w:cs="Consolas"/>
+          <w:color w:val="000000"/>
+          <w:sz w:val="19"/>
+          <w:szCs w:val="19"/>
+          <w:lang w:val="en-GB"/>
+        </w:rPr>
+        <w:t>,</w:t>
+      </w:r>
+    </w:p>
+    <w:p>
+      <w:pPr>
+        <w:autoSpaceDE w:val="0"/>
+        <w:autoSpaceDN w:val="0"/>
+        <w:adjustRightInd w:val="0"/>
+        <w:spacing w:after="0" w:line="240" w:lineRule="auto"/>
+        <w:rPr>
+          <w:rFonts w:ascii="Consolas" w:hAnsi="Consolas" w:cs="Consolas"/>
+          <w:color w:val="000000"/>
+          <w:sz w:val="19"/>
+          <w:szCs w:val="19"/>
+          <w:highlight w:val="white"/>
+          <w:lang w:val="en-GB"/>
+        </w:rPr>
+      </w:pPr>
+      <w:r>
+        <w:rPr>
+          <w:rFonts w:ascii="Consolas" w:hAnsi="Consolas" w:cs="Consolas"/>
+          <w:color w:val="000000"/>
+          <w:sz w:val="19"/>
+          <w:szCs w:val="19"/>
+          <w:lang w:val="en-GB"/>
+        </w:rPr>
+        <w:t xml:space="preserve">    </w:t>
+      </w:r>
       <w:r>
         <w:rPr>
           <w:rFonts w:ascii="Consolas" w:hAnsi="Consolas" w:cs="Consolas"/>
           <w:color w:val="2E75B6"/>
           <w:sz w:val="19"/>
           <w:szCs w:val="19"/>
+          <w:lang w:val="en-GB"/>
         </w:rPr>
         <w:t>"</w:t>
       </w:r>
+      <w:proofErr w:type="spellStart"/>
       <w:r>
         <w:rPr>
           <w:rFonts w:ascii="Consolas" w:hAnsi="Consolas" w:cs="Consolas"/>
-          <w:color w:val="000000"/>
+          <w:color w:val="2E75B6"/>
           <w:sz w:val="19"/>
           <w:szCs w:val="19"/>
+          <w:lang w:val="en-GB"/>
+        </w:rPr>
+        <w:t>decimalseparator</w:t>
+      </w:r>
+      <w:proofErr w:type="spellEnd"/>
+      <w:r>
+        <w:rPr>
+          <w:rFonts w:ascii="Consolas" w:hAnsi="Consolas" w:cs="Consolas"/>
+          <w:color w:val="2E75B6"/>
+          <w:sz w:val="19"/>
+          <w:szCs w:val="19"/>
+          <w:lang w:val="en-GB"/>
+        </w:rPr>
+        <w:t>"</w:t>
+      </w:r>
+      <w:r>
+        <w:rPr>
+          <w:rFonts w:ascii="Consolas" w:hAnsi="Consolas" w:cs="Consolas"/>
+          <w:color w:val="000000"/>
+          <w:sz w:val="19"/>
+          <w:szCs w:val="19"/>
+          <w:lang w:val="en-GB"/>
         </w:rPr>
         <w:t xml:space="preserve">: </w:t>
       </w:r>
@@ -14897,67 +15074,7 @@
           <w:color w:val="A31515"/>
           <w:sz w:val="19"/>
           <w:szCs w:val="19"/>
-        </w:rPr>
-        <w:t>","</w:t>
-      </w:r>
-      <w:r>
-        <w:rPr>
-          <w:rFonts w:ascii="Consolas" w:hAnsi="Consolas" w:cs="Consolas"/>
-          <w:color w:val="000000"/>
-          <w:sz w:val="19"/>
-          <w:szCs w:val="19"/>
-        </w:rPr>
-        <w:t>,</w:t>
-      </w:r>
-    </w:p>
-    <w:p>
-      <w:pPr>
-        <w:autoSpaceDE w:val="0"/>
-        <w:autoSpaceDN w:val="0"/>
-        <w:adjustRightInd w:val="0"/>
-        <w:spacing w:after="0" w:line="240" w:lineRule="auto"/>
-        <w:rPr>
-          <w:rFonts w:ascii="Consolas" w:hAnsi="Consolas" w:cs="Consolas"/>
-          <w:color w:val="000000"/>
-          <w:sz w:val="19"/>
-          <w:szCs w:val="19"/>
-          <w:highlight w:val="white"/>
-          <w:lang w:val="en-GB"/>
-        </w:rPr>
-      </w:pPr>
-      <w:r>
-        <w:rPr>
-          <w:rFonts w:ascii="Consolas" w:hAnsi="Consolas" w:cs="Consolas"/>
-          <w:color w:val="000000"/>
-          <w:sz w:val="19"/>
-          <w:szCs w:val="19"/>
-        </w:rPr>
-        <w:t xml:space="preserve">    </w:t>
-      </w:r>
-      <w:r>
-        <w:rPr>
-          <w:rFonts w:ascii="Consolas" w:hAnsi="Consolas" w:cs="Consolas"/>
-          <w:color w:val="2E75B6"/>
-          <w:sz w:val="19"/>
-          <w:szCs w:val="19"/>
-        </w:rPr>
-        <w:t>"decimalseparator"</w:t>
-      </w:r>
-      <w:r>
-        <w:rPr>
-          <w:rFonts w:ascii="Consolas" w:hAnsi="Consolas" w:cs="Consolas"/>
-          <w:color w:val="000000"/>
-          <w:sz w:val="19"/>
-          <w:szCs w:val="19"/>
-        </w:rPr>
-        <w:t xml:space="preserve">: </w:t>
-      </w:r>
-      <w:r>
-        <w:rPr>
-          <w:rFonts w:ascii="Consolas" w:hAnsi="Consolas" w:cs="Consolas"/>
-          <w:color w:val="A31515"/>
-          <w:sz w:val="19"/>
-          <w:szCs w:val="19"/>
+          <w:lang w:val="en-GB"/>
         </w:rPr>
         <w:t>"."</w:t>
       </w:r>
@@ -20139,6 +20256,7 @@
     <w:lsdException w:name="HTML Sample" w:semiHidden="1" w:unhideWhenUsed="1"/>
     <w:lsdException w:name="HTML Typewriter" w:semiHidden="1" w:unhideWhenUsed="1"/>
     <w:lsdException w:name="HTML Variable" w:semiHidden="1" w:unhideWhenUsed="1"/>
+    <w:lsdException w:name="Normal Table" w:semiHidden="1" w:unhideWhenUsed="1"/>
     <w:lsdException w:name="annotation subject" w:semiHidden="1" w:unhideWhenUsed="1"/>
     <w:lsdException w:name="No List" w:semiHidden="1" w:unhideWhenUsed="1"/>
     <w:lsdException w:name="Outline List 1" w:semiHidden="1" w:unhideWhenUsed="1"/>
@@ -20183,6 +20301,7 @@
     <w:lsdException w:name="Table Professional" w:semiHidden="1" w:unhideWhenUsed="1"/>
     <w:lsdException w:name="Table Subtle 1" w:semiHidden="1" w:unhideWhenUsed="1"/>
     <w:lsdException w:name="Table Subtle 2" w:semiHidden="1" w:unhideWhenUsed="1"/>
+    <w:lsdException w:name="Table Web 1" w:semiHidden="1" w:unhideWhenUsed="1"/>
     <w:lsdException w:name="Table Web 2" w:semiHidden="1" w:unhideWhenUsed="1"/>
     <w:lsdException w:name="Table Web 3" w:semiHidden="1" w:unhideWhenUsed="1"/>
     <w:lsdException w:name="Balloon Text" w:semiHidden="1" w:unhideWhenUsed="1"/>
@@ -21006,7 +21125,7 @@
 </file>
 
 <file path=customXml/itemProps1.xml><?xml version="1.0" encoding="utf-8"?>
-<ds:datastoreItem xmlns:ds="http://schemas.openxmlformats.org/officeDocument/2006/customXml" ds:itemID="{2C436159-48B7-4EAC-9B99-EF3C5F2201CB}">
+<ds:datastoreItem xmlns:ds="http://schemas.openxmlformats.org/officeDocument/2006/customXml" ds:itemID="{7A1087F3-11CF-4781-8A19-157DDDAD0DE8}">
   <ds:schemaRefs>
     <ds:schemaRef ds:uri="http://schemas.openxmlformats.org/officeDocument/2006/bibliography"/>
   </ds:schemaRefs>

</xml_diff>